<commit_message>
added scrum notes, updated proposal to reflect shift
</commit_message>
<xml_diff>
--- a/WebDev2Project.docx
+++ b/WebDev2Project.docx
@@ -4,7 +4,12 @@
   <w:body>
     <w:sdt>
       <w:sdtPr>
-        <w:id w:val="-1860580161"/>
+        <w:rPr>
+          <w:color w:val="FFFFFF" w:themeColor="background1"/>
+          <w:sz w:val="32"/>
+          <w:szCs w:val="32"/>
+        </w:rPr>
+        <w:id w:val="-190002751"/>
         <w:docPartObj>
           <w:docPartGallery w:val="Cover Pages"/>
           <w:docPartUnique/>
@@ -12,14 +17,25 @@
       </w:sdtPr>
       <w:sdtContent>
         <w:p>
+          <w:pPr>
+            <w:rPr>
+              <w:color w:val="FFFFFF" w:themeColor="background1"/>
+              <w:sz w:val="32"/>
+              <w:szCs w:val="32"/>
+            </w:rPr>
+          </w:pPr>
           <w:r>
             <w:rPr>
+              <w:rFonts w:asciiTheme="majorHAnsi" w:eastAsiaTheme="majorEastAsia" w:hAnsiTheme="majorHAnsi" w:cstheme="majorBidi"/>
               <w:noProof/>
+              <w:color w:val="FFFFFF" w:themeColor="background1"/>
+              <w:sz w:val="40"/>
+              <w:szCs w:val="40"/>
             </w:rPr>
             <mc:AlternateContent>
               <mc:Choice Requires="wpg">
                 <w:drawing>
-                  <wp:anchor distT="0" distB="0" distL="114300" distR="114300" simplePos="0" relativeHeight="251659264" behindDoc="1" locked="0" layoutInCell="1" allowOverlap="1" wp14:anchorId="03467AEA" wp14:editId="41E62073">
+                  <wp:anchor distT="0" distB="0" distL="114300" distR="114300" simplePos="0" relativeHeight="251664384" behindDoc="0" locked="0" layoutInCell="1" allowOverlap="1" wp14:anchorId="73F2DFA9" wp14:editId="04247ADD">
                     <wp:simplePos x="0" y="0"/>
                     <wp:positionH relativeFrom="page">
                       <wp:align>center</wp:align>
@@ -27,10 +43,10 @@
                     <wp:positionV relativeFrom="page">
                       <wp:align>center</wp:align>
                     </wp:positionV>
-                    <wp:extent cx="6852920" cy="9142730"/>
-                    <wp:effectExtent l="0" t="0" r="2540" b="133985"/>
+                    <wp:extent cx="6858000" cy="9144000"/>
+                    <wp:effectExtent l="0" t="0" r="2540" b="635"/>
                     <wp:wrapNone/>
-                    <wp:docPr id="119" name="Group 119"/>
+                    <wp:docPr id="11" name="Group 11"/>
                     <wp:cNvGraphicFramePr/>
                     <a:graphic xmlns:a="http://schemas.openxmlformats.org/drawingml/2006/main">
                       <a:graphicData uri="http://schemas.microsoft.com/office/word/2010/wordprocessingGroup">
@@ -39,24 +55,145 @@
                           <wpg:grpSpPr>
                             <a:xfrm>
                               <a:off x="0" y="0"/>
-                              <a:ext cx="6858000" cy="9271750"/>
+                              <a:ext cx="6858000" cy="9144000"/>
                               <a:chOff x="0" y="0"/>
-                              <a:chExt cx="6858000" cy="9271750"/>
+                              <a:chExt cx="6858000" cy="9144000"/>
                             </a:xfrm>
                           </wpg:grpSpPr>
                           <wps:wsp>
-                            <wps:cNvPr id="120" name="Rectangle 120"/>
+                            <wps:cNvPr id="33" name="Rectangle 33"/>
                             <wps:cNvSpPr/>
                             <wps:spPr>
                               <a:xfrm>
-                                <a:off x="0" y="7315200"/>
-                                <a:ext cx="6858000" cy="143182"/>
+                                <a:off x="228600" y="0"/>
+                                <a:ext cx="6629400" cy="9144000"/>
                               </a:xfrm>
                               <a:prstGeom prst="rect">
                                 <a:avLst/>
                               </a:prstGeom>
                               <a:solidFill>
+                                <a:schemeClr val="tx1"/>
+                              </a:solidFill>
+                              <a:ln>
+                                <a:noFill/>
+                              </a:ln>
+                            </wps:spPr>
+                            <wps:style>
+                              <a:lnRef idx="2">
+                                <a:schemeClr val="accent1">
+                                  <a:shade val="50000"/>
+                                </a:schemeClr>
+                              </a:lnRef>
+                              <a:fillRef idx="1">
                                 <a:schemeClr val="accent1"/>
+                              </a:fillRef>
+                              <a:effectRef idx="0">
+                                <a:schemeClr val="accent1"/>
+                              </a:effectRef>
+                              <a:fontRef idx="minor">
+                                <a:schemeClr val="lt1"/>
+                              </a:fontRef>
+                            </wps:style>
+                            <wps:txbx>
+                              <w:txbxContent>
+                                <w:sdt>
+                                  <w:sdtPr>
+                                    <w:rPr>
+                                      <w:rFonts w:asciiTheme="majorHAnsi" w:eastAsiaTheme="majorEastAsia" w:hAnsiTheme="majorHAnsi" w:cstheme="majorBidi"/>
+                                      <w:color w:val="FFFFFF" w:themeColor="background1"/>
+                                      <w:sz w:val="84"/>
+                                      <w:szCs w:val="84"/>
+                                    </w:rPr>
+                                    <w:alias w:val="Title"/>
+                                    <w:tag w:val=""/>
+                                    <w:id w:val="-960264625"/>
+                                    <w:dataBinding w:prefixMappings="xmlns:ns0='http://purl.org/dc/elements/1.1/' xmlns:ns1='http://schemas.openxmlformats.org/package/2006/metadata/core-properties' " w:xpath="/ns1:coreProperties[1]/ns0:title[1]" w:storeItemID="{6C3C8BC8-F283-45AE-878A-BAB7291924A1}"/>
+                                    <w:text/>
+                                  </w:sdtPr>
+                                  <w:sdtContent>
+                                    <w:p>
+                                      <w:pPr>
+                                        <w:pStyle w:val="NoSpacing"/>
+                                        <w:spacing w:after="120"/>
+                                        <w:rPr>
+                                          <w:rFonts w:asciiTheme="majorHAnsi" w:eastAsiaTheme="majorEastAsia" w:hAnsiTheme="majorHAnsi" w:cstheme="majorBidi"/>
+                                          <w:color w:val="FFFFFF" w:themeColor="background1"/>
+                                          <w:sz w:val="84"/>
+                                          <w:szCs w:val="84"/>
+                                        </w:rPr>
+                                      </w:pPr>
+                                      <w:r>
+                                        <w:rPr>
+                                          <w:rFonts w:asciiTheme="majorHAnsi" w:eastAsiaTheme="majorEastAsia" w:hAnsiTheme="majorHAnsi" w:cstheme="majorBidi"/>
+                                          <w:color w:val="FFFFFF" w:themeColor="background1"/>
+                                          <w:sz w:val="84"/>
+                                          <w:szCs w:val="84"/>
+                                        </w:rPr>
+                                        <w:t>ABYSS.SOCIAL</w:t>
+                                      </w:r>
+                                    </w:p>
+                                  </w:sdtContent>
+                                </w:sdt>
+                                <w:sdt>
+                                  <w:sdtPr>
+                                    <w:rPr>
+                                      <w:color w:val="FFFFFF" w:themeColor="background1"/>
+                                      <w:sz w:val="28"/>
+                                      <w:szCs w:val="28"/>
+                                    </w:rPr>
+                                    <w:alias w:val="Subtitle"/>
+                                    <w:tag w:val=""/>
+                                    <w:id w:val="1611937615"/>
+                                    <w:showingPlcHdr/>
+                                    <w:dataBinding w:prefixMappings="xmlns:ns0='http://purl.org/dc/elements/1.1/' xmlns:ns1='http://schemas.openxmlformats.org/package/2006/metadata/core-properties' " w:xpath="/ns1:coreProperties[1]/ns0:subject[1]" w:storeItemID="{6C3C8BC8-F283-45AE-878A-BAB7291924A1}"/>
+                                    <w:text/>
+                                  </w:sdtPr>
+                                  <w:sdtContent>
+                                    <w:p>
+                                      <w:pPr>
+                                        <w:pStyle w:val="NoSpacing"/>
+                                        <w:rPr>
+                                          <w:color w:val="FFFFFF" w:themeColor="background1"/>
+                                          <w:sz w:val="28"/>
+                                          <w:szCs w:val="28"/>
+                                        </w:rPr>
+                                      </w:pPr>
+                                      <w:r>
+                                        <w:rPr>
+                                          <w:color w:val="FFFFFF" w:themeColor="background1"/>
+                                          <w:sz w:val="28"/>
+                                          <w:szCs w:val="28"/>
+                                        </w:rPr>
+                                        <w:t xml:space="preserve">     </w:t>
+                                      </w:r>
+                                    </w:p>
+                                  </w:sdtContent>
+                                </w:sdt>
+                              </w:txbxContent>
+                            </wps:txbx>
+                            <wps:bodyPr rot="0" spcFirstLastPara="0" vertOverflow="overflow" horzOverflow="overflow" vert="horz" wrap="square" lIns="457200" tIns="914400" rIns="914400" bIns="2651760" numCol="1" spcCol="0" rtlCol="0" fromWordArt="0" anchor="b" anchorCtr="0" forceAA="0" compatLnSpc="1">
+                              <a:prstTxWarp prst="textNoShape">
+                                <a:avLst/>
+                              </a:prstTxWarp>
+                              <a:noAutofit/>
+                            </wps:bodyPr>
+                          </wps:wsp>
+                          <wps:wsp>
+                            <wps:cNvPr id="34" name="Rectangle 34"/>
+                            <wps:cNvSpPr/>
+                            <wps:spPr>
+                              <a:xfrm>
+                                <a:off x="0" y="0"/>
+                                <a:ext cx="228600" cy="9144000"/>
+                              </a:xfrm>
+                              <a:prstGeom prst="rect">
+                                <a:avLst/>
+                              </a:prstGeom>
+                              <a:solidFill>
+                                <a:schemeClr val="tx1">
+                                  <a:lumMod val="50000"/>
+                                  <a:lumOff val="50000"/>
+                                </a:schemeClr>
                               </a:solidFill>
                               <a:ln>
                                 <a:noFill/>
@@ -86,187 +223,12 @@
                             </wps:bodyPr>
                           </wps:wsp>
                           <wps:wsp>
-                            <wps:cNvPr id="121" name="Rectangle 121"/>
-                            <wps:cNvSpPr/>
-                            <wps:spPr>
-                              <a:xfrm>
-                                <a:off x="0" y="7439025"/>
-                                <a:ext cx="6858000" cy="1832725"/>
-                              </a:xfrm>
-                              <a:prstGeom prst="rect">
-                                <a:avLst/>
-                              </a:prstGeom>
-                              <a:solidFill>
-                                <a:schemeClr val="accent2"/>
-                              </a:solidFill>
-                              <a:ln>
-                                <a:noFill/>
-                              </a:ln>
-                            </wps:spPr>
-                            <wps:style>
-                              <a:lnRef idx="2">
-                                <a:schemeClr val="accent1">
-                                  <a:shade val="50000"/>
-                                </a:schemeClr>
-                              </a:lnRef>
-                              <a:fillRef idx="1">
-                                <a:schemeClr val="accent1"/>
-                              </a:fillRef>
-                              <a:effectRef idx="0">
-                                <a:schemeClr val="accent1"/>
-                              </a:effectRef>
-                              <a:fontRef idx="minor">
-                                <a:schemeClr val="lt1"/>
-                              </a:fontRef>
-                            </wps:style>
-                            <wps:txbx>
-                              <w:txbxContent>
-                                <w:sdt>
-                                  <w:sdtPr>
-                                    <w:rPr>
-                                      <w:color w:val="FFFFFF" w:themeColor="background1"/>
-                                      <w:sz w:val="32"/>
-                                      <w:szCs w:val="32"/>
-                                    </w:rPr>
-                                    <w:alias w:val="Author"/>
-                                    <w:tag w:val=""/>
-                                    <w:id w:val="884141857"/>
-                                    <w:dataBinding w:prefixMappings="xmlns:ns0='http://purl.org/dc/elements/1.1/' xmlns:ns1='http://schemas.openxmlformats.org/package/2006/metadata/core-properties' " w:xpath="/ns1:coreProperties[1]/ns0:creator[1]" w:storeItemID="{6C3C8BC8-F283-45AE-878A-BAB7291924A1}"/>
-                                    <w:text/>
-                                  </w:sdtPr>
-                                  <w:sdtContent>
-                                    <w:p>
-                                      <w:pPr>
-                                        <w:pStyle w:val="NoSpacing"/>
-                                        <w:rPr>
-                                          <w:color w:val="FFFFFF" w:themeColor="background1"/>
-                                          <w:sz w:val="32"/>
-                                          <w:szCs w:val="32"/>
-                                        </w:rPr>
-                                      </w:pPr>
-                                      <w:r>
-                                        <w:rPr>
-                                          <w:color w:val="FFFFFF" w:themeColor="background1"/>
-                                          <w:sz w:val="32"/>
-                                          <w:szCs w:val="32"/>
-                                        </w:rPr>
-                                        <w:t xml:space="preserve">Dmitry </w:t>
-                                      </w:r>
-                                      <w:proofErr w:type="spellStart"/>
-                                      <w:r>
-                                        <w:rPr>
-                                          <w:color w:val="FFFFFF" w:themeColor="background1"/>
-                                          <w:sz w:val="32"/>
-                                          <w:szCs w:val="32"/>
-                                        </w:rPr>
-                                        <w:t>Kizyakov</w:t>
-                                      </w:r>
-                                      <w:proofErr w:type="spellEnd"/>
-                                      <w:r>
-                                        <w:rPr>
-                                          <w:color w:val="FFFFFF" w:themeColor="background1"/>
-                                          <w:sz w:val="32"/>
-                                          <w:szCs w:val="32"/>
-                                        </w:rPr>
-                                        <w:t xml:space="preserve">, Kyle </w:t>
-                                      </w:r>
-                                      <w:proofErr w:type="spellStart"/>
-                                      <w:r>
-                                        <w:rPr>
-                                          <w:color w:val="FFFFFF" w:themeColor="background1"/>
-                                          <w:sz w:val="32"/>
-                                          <w:szCs w:val="32"/>
-                                        </w:rPr>
-                                        <w:t>Piché</w:t>
-                                      </w:r>
-                                      <w:proofErr w:type="spellEnd"/>
-                                      <w:r>
-                                        <w:rPr>
-                                          <w:color w:val="FFFFFF" w:themeColor="background1"/>
-                                          <w:sz w:val="32"/>
-                                          <w:szCs w:val="32"/>
-                                        </w:rPr>
-                                        <w:t>, Rami Chaouki</w:t>
-                                      </w:r>
-                                    </w:p>
-                                  </w:sdtContent>
-                                </w:sdt>
-                                <w:p>
-                                  <w:pPr>
-                                    <w:pStyle w:val="NoSpacing"/>
-                                    <w:rPr>
-                                      <w:caps/>
-                                      <w:color w:val="FFFFFF" w:themeColor="background1"/>
-                                    </w:rPr>
-                                  </w:pPr>
-                                  <w:sdt>
-                                    <w:sdtPr>
-                                      <w:rPr>
-                                        <w:caps/>
-                                        <w:color w:val="FFFFFF" w:themeColor="background1"/>
-                                      </w:rPr>
-                                      <w:alias w:val="Company"/>
-                                      <w:tag w:val=""/>
-                                      <w:id w:val="922067218"/>
-                                      <w:dataBinding w:prefixMappings="xmlns:ns0='http://schemas.openxmlformats.org/officeDocument/2006/extended-properties' " w:xpath="/ns0:Properties[1]/ns0:Company[1]" w:storeItemID="{6668398D-A668-4E3E-A5EB-62B293D839F1}"/>
-                                      <w:text/>
-                                    </w:sdtPr>
-                                    <w:sdtContent>
-                                      <w:r>
-                                        <w:rPr>
-                                          <w:caps/>
-                                          <w:color w:val="FFFFFF" w:themeColor="background1"/>
-                                        </w:rPr>
-                                        <w:t>John-Abbott college</w:t>
-                                      </w:r>
-                                    </w:sdtContent>
-                                  </w:sdt>
-                                  <w:r>
-                                    <w:rPr>
-                                      <w:caps/>
-                                      <w:color w:val="FFFFFF" w:themeColor="background1"/>
-                                    </w:rPr>
-                                    <w:t xml:space="preserve"> | </w:t>
-                                  </w:r>
-                                  <w:sdt>
-                                    <w:sdtPr>
-                                      <w:rPr>
-                                        <w:caps/>
-                                        <w:color w:val="FFFFFF" w:themeColor="background1"/>
-                                      </w:rPr>
-                                      <w:alias w:val="Address"/>
-                                      <w:tag w:val=""/>
-                                      <w:id w:val="2113163453"/>
-                                      <w:dataBinding w:prefixMappings="xmlns:ns0='http://schemas.microsoft.com/office/2006/coverPageProps' " w:xpath="/ns0:CoverPageProperties[1]/ns0:CompanyAddress[1]" w:storeItemID="{55AF091B-3C7A-41E3-B477-F2FDAA23CFDA}"/>
-                                      <w:text/>
-                                    </w:sdtPr>
-                                    <w:sdtContent>
-                                      <w:r>
-                                        <w:rPr>
-                                          <w:caps/>
-                                          <w:color w:val="FFFFFF" w:themeColor="background1"/>
-                                        </w:rPr>
-                                        <w:t>Web development 2</w:t>
-                                      </w:r>
-                                    </w:sdtContent>
-                                  </w:sdt>
-                                </w:p>
-                              </w:txbxContent>
-                            </wps:txbx>
-                            <wps:bodyPr rot="0" spcFirstLastPara="0" vertOverflow="overflow" horzOverflow="overflow" vert="horz" wrap="square" lIns="457200" tIns="182880" rIns="457200" bIns="457200" numCol="1" spcCol="0" rtlCol="0" fromWordArt="0" anchor="b" anchorCtr="0" forceAA="0" compatLnSpc="1">
-                              <a:prstTxWarp prst="textNoShape">
-                                <a:avLst/>
-                              </a:prstTxWarp>
-                              <a:noAutofit/>
-                            </wps:bodyPr>
-                          </wps:wsp>
-                          <wps:wsp>
-                            <wps:cNvPr id="122" name="Text Box 122"/>
+                            <wps:cNvPr id="35" name="Text Box 35"/>
                             <wps:cNvSpPr txBox="1"/>
                             <wps:spPr>
                               <a:xfrm>
-                                <a:off x="0" y="0"/>
-                                <a:ext cx="6858000" cy="7315200"/>
+                                <a:off x="228600" y="7162800"/>
+                                <a:ext cx="6629400" cy="1561465"/>
                               </a:xfrm>
                               <a:prstGeom prst="rect">
                                 <a:avLst/>
@@ -296,85 +258,108 @@
                                 <w:sdt>
                                   <w:sdtPr>
                                     <w:rPr>
-                                      <w:rFonts w:asciiTheme="majorHAnsi" w:eastAsiaTheme="majorEastAsia" w:hAnsiTheme="majorHAnsi" w:cstheme="majorBidi"/>
-                                      <w:color w:val="595959" w:themeColor="text1" w:themeTint="A6"/>
-                                      <w:sz w:val="108"/>
-                                      <w:szCs w:val="108"/>
+                                      <w:color w:val="FFFFFF" w:themeColor="background1"/>
+                                      <w:sz w:val="32"/>
+                                      <w:szCs w:val="32"/>
                                     </w:rPr>
-                                    <w:alias w:val="Title"/>
+                                    <w:alias w:val="Author"/>
                                     <w:tag w:val=""/>
-                                    <w:id w:val="-1476986296"/>
-                                    <w:dataBinding w:prefixMappings="xmlns:ns0='http://purl.org/dc/elements/1.1/' xmlns:ns1='http://schemas.openxmlformats.org/package/2006/metadata/core-properties' " w:xpath="/ns1:coreProperties[1]/ns0:title[1]" w:storeItemID="{6C3C8BC8-F283-45AE-878A-BAB7291924A1}"/>
+                                    <w:id w:val="-315646564"/>
+                                    <w:dataBinding w:prefixMappings="xmlns:ns0='http://purl.org/dc/elements/1.1/' xmlns:ns1='http://schemas.openxmlformats.org/package/2006/metadata/core-properties' " w:xpath="/ns1:coreProperties[1]/ns0:creator[1]" w:storeItemID="{6C3C8BC8-F283-45AE-878A-BAB7291924A1}"/>
                                     <w:text/>
                                   </w:sdtPr>
                                   <w:sdtContent>
                                     <w:p>
                                       <w:pPr>
                                         <w:pStyle w:val="NoSpacing"/>
-                                        <w:pBdr>
-                                          <w:bottom w:val="single" w:sz="6" w:space="4" w:color="7F7F7F" w:themeColor="text1" w:themeTint="80"/>
-                                        </w:pBdr>
                                         <w:rPr>
-                                          <w:rFonts w:asciiTheme="majorHAnsi" w:eastAsiaTheme="majorEastAsia" w:hAnsiTheme="majorHAnsi" w:cstheme="majorBidi"/>
-                                          <w:color w:val="595959" w:themeColor="text1" w:themeTint="A6"/>
-                                          <w:sz w:val="108"/>
-                                          <w:szCs w:val="108"/>
+                                          <w:color w:val="FFFFFF" w:themeColor="background1"/>
+                                          <w:sz w:val="32"/>
+                                          <w:szCs w:val="32"/>
                                         </w:rPr>
                                       </w:pPr>
                                       <w:r>
                                         <w:rPr>
-                                          <w:rFonts w:asciiTheme="majorHAnsi" w:eastAsiaTheme="majorEastAsia" w:hAnsiTheme="majorHAnsi" w:cstheme="majorBidi"/>
-                                          <w:color w:val="595959" w:themeColor="text1" w:themeTint="A6"/>
-                                          <w:sz w:val="108"/>
-                                          <w:szCs w:val="108"/>
+                                          <w:color w:val="FFFFFF" w:themeColor="background1"/>
+                                          <w:sz w:val="32"/>
+                                          <w:szCs w:val="32"/>
                                         </w:rPr>
-                                        <w:t>RECURSIVE ONLINE TIC-TAC-TOE</w:t>
+                                        <w:t>Dmitry Kizyakov, Kyle Piché, Rami Chaouki</w:t>
                                       </w:r>
                                     </w:p>
                                   </w:sdtContent>
                                 </w:sdt>
-                                <w:sdt>
-                                  <w:sdtPr>
+                                <w:p>
+                                  <w:pPr>
+                                    <w:pStyle w:val="NoSpacing"/>
                                     <w:rPr>
-                                      <w:caps/>
-                                      <w:color w:val="44546A" w:themeColor="text2"/>
-                                      <w:sz w:val="36"/>
-                                      <w:szCs w:val="36"/>
+                                      <w:color w:val="FFFFFF" w:themeColor="background1"/>
+                                      <w:sz w:val="18"/>
+                                      <w:szCs w:val="18"/>
                                     </w:rPr>
-                                    <w:alias w:val="Subtitle"/>
-                                    <w:tag w:val=""/>
-                                    <w:id w:val="157346227"/>
-                                    <w:showingPlcHdr/>
-                                    <w:dataBinding w:prefixMappings="xmlns:ns0='http://purl.org/dc/elements/1.1/' xmlns:ns1='http://schemas.openxmlformats.org/package/2006/metadata/core-properties' " w:xpath="/ns1:coreProperties[1]/ns0:subject[1]" w:storeItemID="{6C3C8BC8-F283-45AE-878A-BAB7291924A1}"/>
-                                    <w:text/>
-                                  </w:sdtPr>
-                                  <w:sdtContent>
-                                    <w:p>
-                                      <w:pPr>
-                                        <w:pStyle w:val="NoSpacing"/>
-                                        <w:spacing w:before="240"/>
-                                        <w:rPr>
-                                          <w:caps/>
-                                          <w:color w:val="44546A" w:themeColor="text2"/>
-                                          <w:sz w:val="36"/>
-                                          <w:szCs w:val="36"/>
-                                        </w:rPr>
-                                      </w:pPr>
+                                  </w:pPr>
+                                  <w:sdt>
+                                    <w:sdtPr>
+                                      <w:rPr>
+                                        <w:caps/>
+                                        <w:color w:val="FFFFFF" w:themeColor="background1"/>
+                                        <w:sz w:val="18"/>
+                                        <w:szCs w:val="18"/>
+                                      </w:rPr>
+                                      <w:alias w:val="Company"/>
+                                      <w:tag w:val=""/>
+                                      <w:id w:val="-775099975"/>
+                                      <w:dataBinding w:prefixMappings="xmlns:ns0='http://schemas.openxmlformats.org/officeDocument/2006/extended-properties' " w:xpath="/ns0:Properties[1]/ns0:Company[1]" w:storeItemID="{6668398D-A668-4E3E-A5EB-62B293D839F1}"/>
+                                      <w:text/>
+                                    </w:sdtPr>
+                                    <w:sdtContent>
                                       <w:r>
                                         <w:rPr>
                                           <w:caps/>
-                                          <w:color w:val="44546A" w:themeColor="text2"/>
-                                          <w:sz w:val="36"/>
-                                          <w:szCs w:val="36"/>
+                                          <w:color w:val="FFFFFF" w:themeColor="background1"/>
+                                          <w:sz w:val="18"/>
+                                          <w:szCs w:val="18"/>
                                         </w:rPr>
-                                        <w:t xml:space="preserve">     </w:t>
+                                        <w:t>John-Abbott college</w:t>
                                       </w:r>
-                                    </w:p>
-                                  </w:sdtContent>
-                                </w:sdt>
+                                    </w:sdtContent>
+                                  </w:sdt>
+                                  <w:r>
+                                    <w:rPr>
+                                      <w:color w:val="FFFFFF" w:themeColor="background1"/>
+                                      <w:sz w:val="18"/>
+                                      <w:szCs w:val="18"/>
+                                    </w:rPr>
+                                    <w:t>  </w:t>
+                                  </w:r>
+                                  <w:sdt>
+                                    <w:sdtPr>
+                                      <w:rPr>
+                                        <w:color w:val="FFFFFF" w:themeColor="background1"/>
+                                        <w:sz w:val="18"/>
+                                        <w:szCs w:val="18"/>
+                                      </w:rPr>
+                                      <w:alias w:val="Address"/>
+                                      <w:tag w:val=""/>
+                                      <w:id w:val="-669564449"/>
+                                      <w:dataBinding w:prefixMappings="xmlns:ns0='http://schemas.microsoft.com/office/2006/coverPageProps' " w:xpath="/ns0:CoverPageProperties[1]/ns0:CompanyAddress[1]" w:storeItemID="{55AF091B-3C7A-41E3-B477-F2FDAA23CFDA}"/>
+                                      <w:text/>
+                                    </w:sdtPr>
+                                    <w:sdtContent>
+                                      <w:r>
+                                        <w:rPr>
+                                          <w:color w:val="FFFFFF" w:themeColor="background1"/>
+                                          <w:sz w:val="18"/>
+                                          <w:szCs w:val="18"/>
+                                        </w:rPr>
+                                        <w:t>Web development 2</w:t>
+                                      </w:r>
+                                    </w:sdtContent>
+                                  </w:sdt>
+                                </w:p>
                               </w:txbxContent>
                             </wps:txbx>
-                            <wps:bodyPr rot="0" spcFirstLastPara="0" vertOverflow="overflow" horzOverflow="overflow" vert="horz" wrap="square" lIns="457200" tIns="457200" rIns="457200" bIns="457200" numCol="1" spcCol="0" rtlCol="0" fromWordArt="0" anchor="ctr" anchorCtr="0" forceAA="0" compatLnSpc="1">
+                            <wps:bodyPr rot="0" spcFirstLastPara="0" vertOverflow="overflow" horzOverflow="overflow" vert="horz" wrap="square" lIns="457200" tIns="0" rIns="914400" bIns="0" numCol="1" spcCol="0" rtlCol="0" fromWordArt="0" anchor="b" anchorCtr="0" forceAA="0" compatLnSpc="1">
                               <a:prstTxWarp prst="textNoShape">
                                 <a:avLst/>
                               </a:prstTxWarp>
@@ -395,10 +380,93 @@
               </mc:Choice>
               <mc:Fallback>
                 <w:pict>
-                  <v:group w14:anchorId="03467AEA" id="Group 119" o:spid="_x0000_s1026" style="position:absolute;margin-left:0;margin-top:0;width:539.6pt;height:719.9pt;z-index:-251657216;mso-width-percent:882;mso-height-percent:909;mso-position-horizontal:center;mso-position-horizontal-relative:page;mso-position-vertical:center;mso-position-vertical-relative:page;mso-width-percent:882;mso-height-percent:909" coordsize="68580,92717" o:gfxdata="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">
-                    <v:rect id="Rectangle 120" o:spid="_x0000_s1027" style="position:absolute;top:73152;width:68580;height:1431;visibility:visible;mso-wrap-style:square;v-text-anchor:middle" o:gfxdata="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" fillcolor="#4472c4 [3204]" stroked="f" strokeweight="1pt"/>
-                    <v:rect id="Rectangle 121" o:spid="_x0000_s1028" style="position:absolute;top:74390;width:68580;height:18327;visibility:visible;mso-wrap-style:square;v-text-anchor:bottom" o:gfxdata="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" fillcolor="#ed7d31 [3205]" stroked="f" strokeweight="1pt">
-                      <v:textbox inset="36pt,14.4pt,36pt,36pt">
+                  <v:group w14:anchorId="73F2DFA9" id="Group 11" o:spid="_x0000_s1026" style="position:absolute;margin-left:0;margin-top:0;width:540pt;height:10in;z-index:251664384;mso-width-percent:882;mso-height-percent:909;mso-position-horizontal:center;mso-position-horizontal-relative:page;mso-position-vertical:center;mso-position-vertical-relative:page;mso-width-percent:882;mso-height-percent:909" coordsize="68580,91440" o:gfxdata="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">
+                    <v:rect id="Rectangle 33" o:spid="_x0000_s1027" style="position:absolute;left:2286;width:66294;height:91440;visibility:visible;mso-wrap-style:square;v-text-anchor:bottom" o:gfxdata="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" fillcolor="black [3213]" stroked="f" strokeweight="1pt">
+                      <v:textbox inset="36pt,1in,1in,208.8pt">
+                        <w:txbxContent>
+                          <w:sdt>
+                            <w:sdtPr>
+                              <w:rPr>
+                                <w:rFonts w:asciiTheme="majorHAnsi" w:eastAsiaTheme="majorEastAsia" w:hAnsiTheme="majorHAnsi" w:cstheme="majorBidi"/>
+                                <w:color w:val="FFFFFF" w:themeColor="background1"/>
+                                <w:sz w:val="84"/>
+                                <w:szCs w:val="84"/>
+                              </w:rPr>
+                              <w:alias w:val="Title"/>
+                              <w:tag w:val=""/>
+                              <w:id w:val="-960264625"/>
+                              <w:dataBinding w:prefixMappings="xmlns:ns0='http://purl.org/dc/elements/1.1/' xmlns:ns1='http://schemas.openxmlformats.org/package/2006/metadata/core-properties' " w:xpath="/ns1:coreProperties[1]/ns0:title[1]" w:storeItemID="{6C3C8BC8-F283-45AE-878A-BAB7291924A1}"/>
+                              <w:text/>
+                            </w:sdtPr>
+                            <w:sdtContent>
+                              <w:p>
+                                <w:pPr>
+                                  <w:pStyle w:val="NoSpacing"/>
+                                  <w:spacing w:after="120"/>
+                                  <w:rPr>
+                                    <w:rFonts w:asciiTheme="majorHAnsi" w:eastAsiaTheme="majorEastAsia" w:hAnsiTheme="majorHAnsi" w:cstheme="majorBidi"/>
+                                    <w:color w:val="FFFFFF" w:themeColor="background1"/>
+                                    <w:sz w:val="84"/>
+                                    <w:szCs w:val="84"/>
+                                  </w:rPr>
+                                </w:pPr>
+                                <w:r>
+                                  <w:rPr>
+                                    <w:rFonts w:asciiTheme="majorHAnsi" w:eastAsiaTheme="majorEastAsia" w:hAnsiTheme="majorHAnsi" w:cstheme="majorBidi"/>
+                                    <w:color w:val="FFFFFF" w:themeColor="background1"/>
+                                    <w:sz w:val="84"/>
+                                    <w:szCs w:val="84"/>
+                                  </w:rPr>
+                                  <w:t>ABYSS.SOCIAL</w:t>
+                                </w:r>
+                              </w:p>
+                            </w:sdtContent>
+                          </w:sdt>
+                          <w:sdt>
+                            <w:sdtPr>
+                              <w:rPr>
+                                <w:color w:val="FFFFFF" w:themeColor="background1"/>
+                                <w:sz w:val="28"/>
+                                <w:szCs w:val="28"/>
+                              </w:rPr>
+                              <w:alias w:val="Subtitle"/>
+                              <w:tag w:val=""/>
+                              <w:id w:val="1611937615"/>
+                              <w:showingPlcHdr/>
+                              <w:dataBinding w:prefixMappings="xmlns:ns0='http://purl.org/dc/elements/1.1/' xmlns:ns1='http://schemas.openxmlformats.org/package/2006/metadata/core-properties' " w:xpath="/ns1:coreProperties[1]/ns0:subject[1]" w:storeItemID="{6C3C8BC8-F283-45AE-878A-BAB7291924A1}"/>
+                              <w:text/>
+                            </w:sdtPr>
+                            <w:sdtContent>
+                              <w:p>
+                                <w:pPr>
+                                  <w:pStyle w:val="NoSpacing"/>
+                                  <w:rPr>
+                                    <w:color w:val="FFFFFF" w:themeColor="background1"/>
+                                    <w:sz w:val="28"/>
+                                    <w:szCs w:val="28"/>
+                                  </w:rPr>
+                                </w:pPr>
+                                <w:r>
+                                  <w:rPr>
+                                    <w:color w:val="FFFFFF" w:themeColor="background1"/>
+                                    <w:sz w:val="28"/>
+                                    <w:szCs w:val="28"/>
+                                  </w:rPr>
+                                  <w:t xml:space="preserve">     </w:t>
+                                </w:r>
+                              </w:p>
+                            </w:sdtContent>
+                          </w:sdt>
+                        </w:txbxContent>
+                      </v:textbox>
+                    </v:rect>
+                    <v:rect id="Rectangle 34" o:spid="_x0000_s1028" style="position:absolute;width:2286;height:91440;visibility:visible;mso-wrap-style:square;v-text-anchor:middle" o:gfxdata="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" fillcolor="gray [1629]" stroked="f" strokeweight="1pt"/>
+                    <v:shapetype id="_x0000_t202" coordsize="21600,21600" o:spt="202" path="m,l,21600r21600,l21600,xe">
+                      <v:stroke joinstyle="miter"/>
+                      <v:path gradientshapeok="t" o:connecttype="rect"/>
+                    </v:shapetype>
+                    <v:shape id="Text Box 35" o:spid="_x0000_s1029" type="#_x0000_t202" style="position:absolute;left:2286;top:71628;width:66294;height:15614;visibility:visible;mso-wrap-style:square;v-text-anchor:bottom" o:gfxdata="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" filled="f" stroked="f" strokeweight=".5pt">
+                      <v:textbox inset="36pt,0,1in,0">
                         <w:txbxContent>
                           <w:sdt>
                             <w:sdtPr>
@@ -409,7 +477,7 @@
                               </w:rPr>
                               <w:alias w:val="Author"/>
                               <w:tag w:val=""/>
-                              <w:id w:val="884141857"/>
+                              <w:id w:val="-315646564"/>
                               <w:dataBinding w:prefixMappings="xmlns:ns0='http://purl.org/dc/elements/1.1/' xmlns:ns1='http://schemas.openxmlformats.org/package/2006/metadata/core-properties' " w:xpath="/ns1:coreProperties[1]/ns0:creator[1]" w:storeItemID="{6C3C8BC8-F283-45AE-878A-BAB7291924A1}"/>
                               <w:text/>
                             </w:sdtPr>
@@ -429,43 +497,7 @@
                                     <w:sz w:val="32"/>
                                     <w:szCs w:val="32"/>
                                   </w:rPr>
-                                  <w:t xml:space="preserve">Dmitry </w:t>
-                                </w:r>
-                                <w:proofErr w:type="spellStart"/>
-                                <w:r>
-                                  <w:rPr>
-                                    <w:color w:val="FFFFFF" w:themeColor="background1"/>
-                                    <w:sz w:val="32"/>
-                                    <w:szCs w:val="32"/>
-                                  </w:rPr>
-                                  <w:t>Kizyakov</w:t>
-                                </w:r>
-                                <w:proofErr w:type="spellEnd"/>
-                                <w:r>
-                                  <w:rPr>
-                                    <w:color w:val="FFFFFF" w:themeColor="background1"/>
-                                    <w:sz w:val="32"/>
-                                    <w:szCs w:val="32"/>
-                                  </w:rPr>
-                                  <w:t xml:space="preserve">, Kyle </w:t>
-                                </w:r>
-                                <w:proofErr w:type="spellStart"/>
-                                <w:r>
-                                  <w:rPr>
-                                    <w:color w:val="FFFFFF" w:themeColor="background1"/>
-                                    <w:sz w:val="32"/>
-                                    <w:szCs w:val="32"/>
-                                  </w:rPr>
-                                  <w:t>Piché</w:t>
-                                </w:r>
-                                <w:proofErr w:type="spellEnd"/>
-                                <w:r>
-                                  <w:rPr>
-                                    <w:color w:val="FFFFFF" w:themeColor="background1"/>
-                                    <w:sz w:val="32"/>
-                                    <w:szCs w:val="32"/>
-                                  </w:rPr>
-                                  <w:t>, Rami Chaouki</w:t>
+                                  <w:t>Dmitry Kizyakov, Kyle Piché, Rami Chaouki</w:t>
                                 </w:r>
                               </w:p>
                             </w:sdtContent>
@@ -474,8 +506,9 @@
                             <w:pPr>
                               <w:pStyle w:val="NoSpacing"/>
                               <w:rPr>
-                                <w:caps/>
                                 <w:color w:val="FFFFFF" w:themeColor="background1"/>
+                                <w:sz w:val="18"/>
+                                <w:szCs w:val="18"/>
                               </w:rPr>
                             </w:pPr>
                             <w:sdt>
@@ -483,10 +516,12 @@
                                 <w:rPr>
                                   <w:caps/>
                                   <w:color w:val="FFFFFF" w:themeColor="background1"/>
+                                  <w:sz w:val="18"/>
+                                  <w:szCs w:val="18"/>
                                 </w:rPr>
                                 <w:alias w:val="Company"/>
                                 <w:tag w:val=""/>
-                                <w:id w:val="922067218"/>
+                                <w:id w:val="-775099975"/>
                                 <w:dataBinding w:prefixMappings="xmlns:ns0='http://schemas.openxmlformats.org/officeDocument/2006/extended-properties' " w:xpath="/ns0:Properties[1]/ns0:Company[1]" w:storeItemID="{6668398D-A668-4E3E-A5EB-62B293D839F1}"/>
                                 <w:text/>
                               </w:sdtPr>
@@ -495,6 +530,8 @@
                                   <w:rPr>
                                     <w:caps/>
                                     <w:color w:val="FFFFFF" w:themeColor="background1"/>
+                                    <w:sz w:val="18"/>
+                                    <w:szCs w:val="18"/>
                                   </w:rPr>
                                   <w:t>John-Abbott college</w:t>
                                 </w:r>
@@ -502,123 +539,37 @@
                             </w:sdt>
                             <w:r>
                               <w:rPr>
-                                <w:caps/>
                                 <w:color w:val="FFFFFF" w:themeColor="background1"/>
+                                <w:sz w:val="18"/>
+                                <w:szCs w:val="18"/>
                               </w:rPr>
-                              <w:t xml:space="preserve"> | </w:t>
+                              <w:t>  </w:t>
                             </w:r>
                             <w:sdt>
                               <w:sdtPr>
                                 <w:rPr>
-                                  <w:caps/>
                                   <w:color w:val="FFFFFF" w:themeColor="background1"/>
+                                  <w:sz w:val="18"/>
+                                  <w:szCs w:val="18"/>
                                 </w:rPr>
                                 <w:alias w:val="Address"/>
                                 <w:tag w:val=""/>
-                                <w:id w:val="2113163453"/>
+                                <w:id w:val="-669564449"/>
                                 <w:dataBinding w:prefixMappings="xmlns:ns0='http://schemas.microsoft.com/office/2006/coverPageProps' " w:xpath="/ns0:CoverPageProperties[1]/ns0:CompanyAddress[1]" w:storeItemID="{55AF091B-3C7A-41E3-B477-F2FDAA23CFDA}"/>
                                 <w:text/>
                               </w:sdtPr>
                               <w:sdtContent>
                                 <w:r>
                                   <w:rPr>
-                                    <w:caps/>
                                     <w:color w:val="FFFFFF" w:themeColor="background1"/>
+                                    <w:sz w:val="18"/>
+                                    <w:szCs w:val="18"/>
                                   </w:rPr>
                                   <w:t>Web development 2</w:t>
                                 </w:r>
                               </w:sdtContent>
                             </w:sdt>
                           </w:p>
-                        </w:txbxContent>
-                      </v:textbox>
-                    </v:rect>
-                    <v:shapetype id="_x0000_t202" coordsize="21600,21600" o:spt="202" path="m,l,21600r21600,l21600,xe">
-                      <v:stroke joinstyle="miter"/>
-                      <v:path gradientshapeok="t" o:connecttype="rect"/>
-                    </v:shapetype>
-                    <v:shape id="Text Box 122" o:spid="_x0000_s1029" type="#_x0000_t202" style="position:absolute;width:68580;height:73152;visibility:visible;mso-wrap-style:square;v-text-anchor:middle" o:gfxdata="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" filled="f" stroked="f" strokeweight=".5pt">
-                      <v:textbox inset="36pt,36pt,36pt,36pt">
-                        <w:txbxContent>
-                          <w:sdt>
-                            <w:sdtPr>
-                              <w:rPr>
-                                <w:rFonts w:asciiTheme="majorHAnsi" w:eastAsiaTheme="majorEastAsia" w:hAnsiTheme="majorHAnsi" w:cstheme="majorBidi"/>
-                                <w:color w:val="595959" w:themeColor="text1" w:themeTint="A6"/>
-                                <w:sz w:val="108"/>
-                                <w:szCs w:val="108"/>
-                              </w:rPr>
-                              <w:alias w:val="Title"/>
-                              <w:tag w:val=""/>
-                              <w:id w:val="-1476986296"/>
-                              <w:dataBinding w:prefixMappings="xmlns:ns0='http://purl.org/dc/elements/1.1/' xmlns:ns1='http://schemas.openxmlformats.org/package/2006/metadata/core-properties' " w:xpath="/ns1:coreProperties[1]/ns0:title[1]" w:storeItemID="{6C3C8BC8-F283-45AE-878A-BAB7291924A1}"/>
-                              <w:text/>
-                            </w:sdtPr>
-                            <w:sdtContent>
-                              <w:p>
-                                <w:pPr>
-                                  <w:pStyle w:val="NoSpacing"/>
-                                  <w:pBdr>
-                                    <w:bottom w:val="single" w:sz="6" w:space="4" w:color="7F7F7F" w:themeColor="text1" w:themeTint="80"/>
-                                  </w:pBdr>
-                                  <w:rPr>
-                                    <w:rFonts w:asciiTheme="majorHAnsi" w:eastAsiaTheme="majorEastAsia" w:hAnsiTheme="majorHAnsi" w:cstheme="majorBidi"/>
-                                    <w:color w:val="595959" w:themeColor="text1" w:themeTint="A6"/>
-                                    <w:sz w:val="108"/>
-                                    <w:szCs w:val="108"/>
-                                  </w:rPr>
-                                </w:pPr>
-                                <w:r>
-                                  <w:rPr>
-                                    <w:rFonts w:asciiTheme="majorHAnsi" w:eastAsiaTheme="majorEastAsia" w:hAnsiTheme="majorHAnsi" w:cstheme="majorBidi"/>
-                                    <w:color w:val="595959" w:themeColor="text1" w:themeTint="A6"/>
-                                    <w:sz w:val="108"/>
-                                    <w:szCs w:val="108"/>
-                                  </w:rPr>
-                                  <w:t>RECURSIVE ONLINE TIC-TAC-TOE</w:t>
-                                </w:r>
-                              </w:p>
-                            </w:sdtContent>
-                          </w:sdt>
-                          <w:sdt>
-                            <w:sdtPr>
-                              <w:rPr>
-                                <w:caps/>
-                                <w:color w:val="44546A" w:themeColor="text2"/>
-                                <w:sz w:val="36"/>
-                                <w:szCs w:val="36"/>
-                              </w:rPr>
-                              <w:alias w:val="Subtitle"/>
-                              <w:tag w:val=""/>
-                              <w:id w:val="157346227"/>
-                              <w:showingPlcHdr/>
-                              <w:dataBinding w:prefixMappings="xmlns:ns0='http://purl.org/dc/elements/1.1/' xmlns:ns1='http://schemas.openxmlformats.org/package/2006/metadata/core-properties' " w:xpath="/ns1:coreProperties[1]/ns0:subject[1]" w:storeItemID="{6C3C8BC8-F283-45AE-878A-BAB7291924A1}"/>
-                              <w:text/>
-                            </w:sdtPr>
-                            <w:sdtContent>
-                              <w:p>
-                                <w:pPr>
-                                  <w:pStyle w:val="NoSpacing"/>
-                                  <w:spacing w:before="240"/>
-                                  <w:rPr>
-                                    <w:caps/>
-                                    <w:color w:val="44546A" w:themeColor="text2"/>
-                                    <w:sz w:val="36"/>
-                                    <w:szCs w:val="36"/>
-                                  </w:rPr>
-                                </w:pPr>
-                                <w:r>
-                                  <w:rPr>
-                                    <w:caps/>
-                                    <w:color w:val="44546A" w:themeColor="text2"/>
-                                    <w:sz w:val="36"/>
-                                    <w:szCs w:val="36"/>
-                                  </w:rPr>
-                                  <w:t xml:space="preserve">     </w:t>
-                                </w:r>
-                              </w:p>
-                            </w:sdtContent>
-                          </w:sdt>
                         </w:txbxContent>
                       </v:textbox>
                     </v:shape>
@@ -628,18 +579,12 @@
               </mc:Fallback>
             </mc:AlternateContent>
           </w:r>
-        </w:p>
-        <w:p>
-          <w:pPr>
+          <w:r>
             <w:rPr>
-              <w:rFonts w:asciiTheme="majorHAnsi" w:eastAsiaTheme="majorEastAsia" w:hAnsiTheme="majorHAnsi" w:cstheme="majorBidi"/>
-              <w:color w:val="262626" w:themeColor="text1" w:themeTint="D9"/>
-              <w:spacing w:val="-15"/>
-              <w:sz w:val="96"/>
-              <w:szCs w:val="96"/>
+              <w:color w:val="FFFFFF" w:themeColor="background1"/>
+              <w:sz w:val="32"/>
+              <w:szCs w:val="32"/>
             </w:rPr>
-          </w:pPr>
-          <w:r>
             <w:br w:type="page"/>
           </w:r>
         </w:p>
@@ -648,66 +593,53 @@
     <w:p>
       <w:pPr>
         <w:pStyle w:val="Heading1"/>
+        <w:rPr>
+          <w:lang w:val="fr-CA"/>
+        </w:rPr>
       </w:pPr>
       <w:r>
+        <w:rPr>
+          <w:lang w:val="fr-CA"/>
+        </w:rPr>
         <w:lastRenderedPageBreak/>
         <w:t>Project Description</w:t>
       </w:r>
     </w:p>
     <w:p>
       <w:r>
-        <w:t xml:space="preserve">Our project will be to create a web-app </w:t>
-      </w:r>
-      <w:r>
-        <w:t xml:space="preserve">where players can competitively play recursive tic-tac-toe against each other. </w:t>
+        <w:t xml:space="preserve">Our project will be a </w:t>
+      </w:r>
+      <w:r>
+        <w:t>Facebook-like social media app where users can register, log in, add friends, post text and images onto a main feed that displays what you and your friends have posted. On this main feed, a user can edit, and delete their own post. They can also comment on other people’s posts and edit and delete these posts too.</w:t>
       </w:r>
     </w:p>
     <w:p>
       <w:r>
-        <w:t>Once registered and logged in, players will be able to:</w:t>
-      </w:r>
-      <w:r>
-        <w:br/>
-        <w:t>1- Search for and play a game of tic-tac-toe against an opponent</w:t>
+        <w:t>Each user has a profile page that includes their information as was as a list of the posts they’ve made. Users who are friends can access each other’s profile pages. A user can edit their user information (First and last name, email, password).</w:t>
       </w:r>
     </w:p>
     <w:p>
       <w:r>
-        <w:t>2- View the global rankings of all players.</w:t>
+        <w:t>Time permitting, there will be the ability to have live chats with other users using socket.io.</w:t>
       </w:r>
     </w:p>
     <w:p>
       <w:r>
-        <w:t xml:space="preserve">3-Access other player’s profiles, which will include previous games played and the ability to </w:t>
-      </w:r>
-      <w:proofErr w:type="spellStart"/>
-      <w:r>
-        <w:t>replay</w:t>
-      </w:r>
-      <w:proofErr w:type="spellEnd"/>
-      <w:r>
-        <w:t xml:space="preserve"> them.</w:t>
-      </w:r>
-    </w:p>
-    <w:p>
-      <w:r>
-        <w:t>4-Edit their profile username, avatar, and password</w:t>
-      </w:r>
-    </w:p>
-    <w:p>
-      <w:r>
-        <w:t xml:space="preserve">We are under no illusion of the complexity of this project, and we will most likely fail to meet most of the targets, but at a minimum, we expect to have a regular game of TTT </w:t>
-      </w:r>
-      <w:r>
-        <w:t>that can work using sockets, as well as a profile page that can be edited. We chose this project because it excites us and will push us to work hard.</w:t>
+        <w:t>There will be an admin role that will have the ability to ban and unban users as well as delete posts.</w:t>
       </w:r>
     </w:p>
     <w:p/>
     <w:p>
       <w:pPr>
         <w:pStyle w:val="Heading1"/>
+        <w:rPr>
+          <w:lang w:val="fr-CA"/>
+        </w:rPr>
       </w:pPr>
       <w:r>
+        <w:rPr>
+          <w:lang w:val="fr-CA"/>
+        </w:rPr>
         <w:t>Technologies Used</w:t>
       </w:r>
     </w:p>
@@ -716,24 +648,7 @@
         <w:t>In this web-app, the technologies we expect to use that have not been covered so far are:</w:t>
       </w:r>
       <w:r>
-        <w:br/>
-        <w:t>-</w:t>
-      </w:r>
-      <w:proofErr w:type="gramStart"/>
-      <w:r>
-        <w:t>Non-relational</w:t>
-      </w:r>
-      <w:proofErr w:type="gramEnd"/>
-      <w:r>
-        <w:t xml:space="preserve"> database (</w:t>
-      </w:r>
-      <w:proofErr w:type="spellStart"/>
-      <w:r>
-        <w:t>mongodb</w:t>
-      </w:r>
-      <w:proofErr w:type="spellEnd"/>
-      <w:r>
-        <w:t>)</w:t>
+        <w:t xml:space="preserve"> </w:t>
       </w:r>
       <w:r>
         <w:br/>
@@ -742,6 +657,26 @@
       <w:r>
         <w:br/>
         <w:t>-AWS/Docker deployment</w:t>
+      </w:r>
+      <w:r>
+        <w:br/>
+        <w:t>-S3 buckets</w:t>
+      </w:r>
+      <w:r>
+        <w:br/>
+        <w:t>-Pagination</w:t>
+      </w:r>
+    </w:p>
+    <w:p>
+      <w:r>
+        <w:t xml:space="preserve">For everything else, we are most likely to use the same dependencies as seen in Pedro’s tutorials. </w:t>
+      </w:r>
+      <w:r>
+        <w:br/>
+        <w:t>These are “Formik”, “Axios”, “Express”, “Sequelize”, “JWTs”</w:t>
+      </w:r>
+      <w:r>
+        <w:t>, “Bcrypt”</w:t>
       </w:r>
     </w:p>
     <w:p>
@@ -749,78 +684,449 @@
         <w:pStyle w:val="Heading1"/>
       </w:pPr>
       <w:r>
-        <w:t>List of Routes Being Handled</w:t>
+        <w:t xml:space="preserve">List of </w:t>
+      </w:r>
+      <w:r>
+        <w:t xml:space="preserve">Server-Side </w:t>
+      </w:r>
+      <w:r>
+        <w:t>Routes Being Handled</w:t>
       </w:r>
     </w:p>
     <w:p>
       <w:r>
+        <w:t>(POST)</w:t>
+      </w:r>
+      <w:r>
         <w:t>/Login</w:t>
+      </w:r>
+      <w:r>
+        <w:t>,</w:t>
+      </w:r>
+      <w:r>
+        <w:br/>
+      </w:r>
+      <w:r>
+        <w:t xml:space="preserve">(POST) </w:t>
+      </w:r>
+      <w:r>
+        <w:t>/Register</w:t>
+      </w:r>
+      <w:r>
+        <w:t xml:space="preserve">, </w:t>
+      </w:r>
+      <w:r>
+        <w:br/>
+      </w:r>
+      <w:r>
+        <w:t>(PATCH)</w:t>
+      </w:r>
+      <w:r>
+        <w:t>/Profile/Edit</w:t>
+      </w:r>
+      <w:r>
+        <w:t>/:</w:t>
+      </w:r>
+      <w:r>
+        <w:t>userI</w:t>
+      </w:r>
+      <w:r>
+        <w:t>d,</w:t>
+      </w:r>
+      <w:r>
+        <w:br/>
+      </w:r>
+      <w:r>
+        <w:t>(GET)/Profile/:</w:t>
+      </w:r>
+      <w:r>
+        <w:t>userI</w:t>
+      </w:r>
+      <w:r>
+        <w:t>d</w:t>
+      </w:r>
+      <w:r>
+        <w:br/>
+      </w:r>
+      <w:r>
+        <w:t>(GET)/Feed</w:t>
+      </w:r>
+      <w:r>
+        <w:br/>
+      </w:r>
+      <w:r>
+        <w:t>(POST)</w:t>
+      </w:r>
+      <w:r>
+        <w:t>/Feed/Post</w:t>
+      </w:r>
+      <w:r>
+        <w:br/>
+        <w:t>(POST)/Feed/Comment/:postId</w:t>
+      </w:r>
+      <w:r>
+        <w:br/>
+        <w:t>(DELETE)/Feed/Post/:postId</w:t>
+      </w:r>
+      <w:r>
+        <w:br/>
+      </w:r>
+      <w:r>
+        <w:t>(DELETE)/Feed/</w:t>
+      </w:r>
+      <w:r>
+        <w:t>Comment</w:t>
+      </w:r>
+      <w:r>
+        <w:t>/:</w:t>
+      </w:r>
+      <w:r>
+        <w:t>comment</w:t>
+      </w:r>
+      <w:r>
+        <w:t>Id</w:t>
+      </w:r>
+      <w:r>
+        <w:br/>
+        <w:t>(GET)/Admin/Users</w:t>
+      </w:r>
+      <w:r>
+        <w:br/>
+        <w:t>(GET)/Admin/User/userId</w:t>
+      </w:r>
+      <w:r>
+        <w:br/>
+        <w:t>(PATCH)/Admin/User/:userId</w:t>
+      </w:r>
+      <w:r>
+        <w:br/>
+        <w:t>(DELETE)</w:t>
+      </w:r>
+      <w:r>
+        <w:t>/Admin/User/:userId</w:t>
+      </w:r>
+      <w:r>
+        <w:br/>
+        <w:t>(DELETE)/Admin/Post/:postId</w:t>
+      </w:r>
+    </w:p>
+    <w:p/>
+    <w:p>
+      <w:r>
+        <w:br w:type="page"/>
+      </w:r>
+      <w:r>
+        <w:lastRenderedPageBreak/>
+        <w:t>DATABASE: Subject to change, since we’re planning to use mongodb.</w:t>
       </w:r>
     </w:p>
     <w:p>
-      <w:r>
-        <w:t>/Register</w:t>
+      <w:pPr>
+        <w:rPr>
+          <w:noProof/>
+        </w:rPr>
+      </w:pPr>
+      <w:r>
+        <w:rPr>
+          <w:noProof/>
+        </w:rPr>
+        <w:drawing>
+          <wp:inline distT="0" distB="0" distL="0" distR="0" wp14:anchorId="74FFD24A" wp14:editId="3BBFD6D3">
+            <wp:extent cx="4572000" cy="3190875"/>
+            <wp:effectExtent l="0" t="0" r="0" b="0"/>
+            <wp:docPr id="1793206641" name="Picture 1793206641"/>
+            <wp:cNvGraphicFramePr>
+              <a:graphicFrameLocks xmlns:a="http://schemas.openxmlformats.org/drawingml/2006/main" noChangeAspect="1"/>
+            </wp:cNvGraphicFramePr>
+            <a:graphic xmlns:a="http://schemas.openxmlformats.org/drawingml/2006/main">
+              <a:graphicData uri="http://schemas.openxmlformats.org/drawingml/2006/picture">
+                <pic:pic xmlns:pic="http://schemas.openxmlformats.org/drawingml/2006/picture">
+                  <pic:nvPicPr>
+                    <pic:cNvPr id="0" name=""/>
+                    <pic:cNvPicPr/>
+                  </pic:nvPicPr>
+                  <pic:blipFill>
+                    <a:blip r:embed="rId8">
+                      <a:extLst>
+                        <a:ext uri="{28A0092B-C50C-407E-A947-70E740481C1C}">
+                          <a14:useLocalDpi xmlns:a14="http://schemas.microsoft.com/office/drawing/2010/main" val="0"/>
+                        </a:ext>
+                      </a:extLst>
+                    </a:blip>
+                    <a:stretch>
+                      <a:fillRect/>
+                    </a:stretch>
+                  </pic:blipFill>
+                  <pic:spPr>
+                    <a:xfrm>
+                      <a:off x="0" y="0"/>
+                      <a:ext cx="4572000" cy="3190875"/>
+                    </a:xfrm>
+                    <a:prstGeom prst="rect">
+                      <a:avLst/>
+                    </a:prstGeom>
+                  </pic:spPr>
+                </pic:pic>
+              </a:graphicData>
+            </a:graphic>
+          </wp:inline>
+        </w:drawing>
+      </w:r>
+    </w:p>
+    <w:p/>
+    <w:p/>
+    <w:p/>
+    <w:p/>
+    <w:p/>
+    <w:p/>
+    <w:p/>
+    <w:p/>
+    <w:p/>
+    <w:p/>
+    <w:p>
+      <w:pPr>
+        <w:rPr>
+          <w:noProof/>
+        </w:rPr>
+      </w:pPr>
+      <w:r>
+        <w:rPr>
+          <w:noProof/>
+        </w:rPr>
+        <w:br w:type="page"/>
       </w:r>
     </w:p>
     <w:p>
-      <w:r>
-        <w:t>/</w:t>
+      <w:pPr>
+        <w:pStyle w:val="Heading1"/>
+      </w:pPr>
+      <w:r>
+        <w:rPr>
+          <w:noProof/>
+        </w:rPr>
+        <w:lastRenderedPageBreak/>
+        <w:drawing>
+          <wp:anchor distT="0" distB="0" distL="114300" distR="114300" simplePos="0" relativeHeight="251661312" behindDoc="0" locked="0" layoutInCell="1" allowOverlap="1" wp14:anchorId="78E7B457" wp14:editId="749B28E9">
+            <wp:simplePos x="0" y="0"/>
+            <wp:positionH relativeFrom="margin">
+              <wp:align>left</wp:align>
+            </wp:positionH>
+            <wp:positionV relativeFrom="paragraph">
+              <wp:posOffset>444500</wp:posOffset>
+            </wp:positionV>
+            <wp:extent cx="5172710" cy="3771900"/>
+            <wp:effectExtent l="0" t="0" r="8890" b="0"/>
+            <wp:wrapTopAndBottom/>
+            <wp:docPr id="3" name="Picture 3" descr="Diagram&#10;&#10;Description automatically generated with medium confidence"/>
+            <wp:cNvGraphicFramePr>
+              <a:graphicFrameLocks xmlns:a="http://schemas.openxmlformats.org/drawingml/2006/main" noChangeAspect="1"/>
+            </wp:cNvGraphicFramePr>
+            <a:graphic xmlns:a="http://schemas.openxmlformats.org/drawingml/2006/main">
+              <a:graphicData uri="http://schemas.openxmlformats.org/drawingml/2006/picture">
+                <pic:pic xmlns:pic="http://schemas.openxmlformats.org/drawingml/2006/picture">
+                  <pic:nvPicPr>
+                    <pic:cNvPr id="3" name="Picture 3" descr="Diagram&#10;&#10;Description automatically generated with medium confidence"/>
+                    <pic:cNvPicPr>
+                      <a:picLocks noChangeAspect="1" noChangeArrowheads="1"/>
+                    </pic:cNvPicPr>
+                  </pic:nvPicPr>
+                  <pic:blipFill>
+                    <a:blip r:embed="rId9">
+                      <a:extLst>
+                        <a:ext uri="{28A0092B-C50C-407E-A947-70E740481C1C}">
+                          <a14:useLocalDpi xmlns:a14="http://schemas.microsoft.com/office/drawing/2010/main" val="0"/>
+                        </a:ext>
+                      </a:extLst>
+                    </a:blip>
+                    <a:srcRect/>
+                    <a:stretch>
+                      <a:fillRect/>
+                    </a:stretch>
+                  </pic:blipFill>
+                  <pic:spPr bwMode="auto">
+                    <a:xfrm>
+                      <a:off x="0" y="0"/>
+                      <a:ext cx="5178199" cy="3775771"/>
+                    </a:xfrm>
+                    <a:prstGeom prst="rect">
+                      <a:avLst/>
+                    </a:prstGeom>
+                    <a:noFill/>
+                    <a:ln>
+                      <a:noFill/>
+                    </a:ln>
+                  </pic:spPr>
+                </pic:pic>
+              </a:graphicData>
+            </a:graphic>
+            <wp14:sizeRelH relativeFrom="page">
+              <wp14:pctWidth>0</wp14:pctWidth>
+            </wp14:sizeRelH>
+            <wp14:sizeRelV relativeFrom="page">
+              <wp14:pctHeight>0</wp14:pctHeight>
+            </wp14:sizeRelV>
+          </wp:anchor>
+        </w:drawing>
+      </w:r>
+      <w:r>
+        <w:rPr>
+          <w:noProof/>
+        </w:rPr>
+        <w:drawing>
+          <wp:anchor distT="0" distB="0" distL="114300" distR="114300" simplePos="0" relativeHeight="251662336" behindDoc="0" locked="0" layoutInCell="1" allowOverlap="1" wp14:anchorId="0A36D745" wp14:editId="6252389E">
+            <wp:simplePos x="0" y="0"/>
+            <wp:positionH relativeFrom="margin">
+              <wp:posOffset>-38100</wp:posOffset>
+            </wp:positionH>
+            <wp:positionV relativeFrom="paragraph">
+              <wp:posOffset>4321175</wp:posOffset>
+            </wp:positionV>
+            <wp:extent cx="5238750" cy="3900805"/>
+            <wp:effectExtent l="0" t="0" r="0" b="4445"/>
+            <wp:wrapTopAndBottom/>
+            <wp:docPr id="2" name="Picture 2"/>
+            <wp:cNvGraphicFramePr>
+              <a:graphicFrameLocks xmlns:a="http://schemas.openxmlformats.org/drawingml/2006/main" noChangeAspect="1"/>
+            </wp:cNvGraphicFramePr>
+            <a:graphic xmlns:a="http://schemas.openxmlformats.org/drawingml/2006/main">
+              <a:graphicData uri="http://schemas.openxmlformats.org/drawingml/2006/picture">
+                <pic:pic xmlns:pic="http://schemas.openxmlformats.org/drawingml/2006/picture">
+                  <pic:nvPicPr>
+                    <pic:cNvPr id="0" name="Picture 2"/>
+                    <pic:cNvPicPr>
+                      <a:picLocks noChangeAspect="1" noChangeArrowheads="1"/>
+                    </pic:cNvPicPr>
+                  </pic:nvPicPr>
+                  <pic:blipFill>
+                    <a:blip r:embed="rId10">
+                      <a:extLst>
+                        <a:ext uri="{28A0092B-C50C-407E-A947-70E740481C1C}">
+                          <a14:useLocalDpi xmlns:a14="http://schemas.microsoft.com/office/drawing/2010/main" val="0"/>
+                        </a:ext>
+                      </a:extLst>
+                    </a:blip>
+                    <a:srcRect/>
+                    <a:stretch>
+                      <a:fillRect/>
+                    </a:stretch>
+                  </pic:blipFill>
+                  <pic:spPr bwMode="auto">
+                    <a:xfrm>
+                      <a:off x="0" y="0"/>
+                      <a:ext cx="5238750" cy="3900805"/>
+                    </a:xfrm>
+                    <a:prstGeom prst="rect">
+                      <a:avLst/>
+                    </a:prstGeom>
+                    <a:noFill/>
+                    <a:ln>
+                      <a:noFill/>
+                    </a:ln>
+                  </pic:spPr>
+                </pic:pic>
+              </a:graphicData>
+            </a:graphic>
+            <wp14:sizeRelH relativeFrom="page">
+              <wp14:pctWidth>0</wp14:pctWidth>
+            </wp14:sizeRelH>
+            <wp14:sizeRelV relativeFrom="page">
+              <wp14:pctHeight>0</wp14:pctHeight>
+            </wp14:sizeRelV>
+          </wp:anchor>
+        </w:drawing>
+      </w:r>
+      <w:r>
+        <w:t>Wireframes</w:t>
       </w:r>
     </w:p>
     <w:p>
-      <w:r>
-        <w:t>/About-us</w:t>
+      <w:pPr>
+        <w:rPr>
+          <w:noProof/>
+        </w:rPr>
+      </w:pPr>
+      <w:r>
+        <w:rPr>
+          <w:noProof/>
+        </w:rPr>
+        <w:lastRenderedPageBreak/>
+        <w:drawing>
+          <wp:anchor distT="0" distB="0" distL="114300" distR="114300" simplePos="0" relativeHeight="251660288" behindDoc="0" locked="0" layoutInCell="1" allowOverlap="1" wp14:anchorId="10F469F5" wp14:editId="78934ED0">
+            <wp:simplePos x="0" y="0"/>
+            <wp:positionH relativeFrom="margin">
+              <wp:align>left</wp:align>
+            </wp:positionH>
+            <wp:positionV relativeFrom="paragraph">
+              <wp:posOffset>0</wp:posOffset>
+            </wp:positionV>
+            <wp:extent cx="5210175" cy="3750310"/>
+            <wp:effectExtent l="0" t="0" r="0" b="2540"/>
+            <wp:wrapTopAndBottom/>
+            <wp:docPr id="1" name="Picture 1" descr="Table&#10;&#10;Description automatically generated"/>
+            <wp:cNvGraphicFramePr>
+              <a:graphicFrameLocks xmlns:a="http://schemas.openxmlformats.org/drawingml/2006/main" noChangeAspect="1"/>
+            </wp:cNvGraphicFramePr>
+            <a:graphic xmlns:a="http://schemas.openxmlformats.org/drawingml/2006/main">
+              <a:graphicData uri="http://schemas.openxmlformats.org/drawingml/2006/picture">
+                <pic:pic xmlns:pic="http://schemas.openxmlformats.org/drawingml/2006/picture">
+                  <pic:nvPicPr>
+                    <pic:cNvPr id="1" name="Picture 1" descr="Table&#10;&#10;Description automatically generated"/>
+                    <pic:cNvPicPr>
+                      <a:picLocks noChangeAspect="1" noChangeArrowheads="1"/>
+                    </pic:cNvPicPr>
+                  </pic:nvPicPr>
+                  <pic:blipFill>
+                    <a:blip r:embed="rId11">
+                      <a:extLst>
+                        <a:ext uri="{28A0092B-C50C-407E-A947-70E740481C1C}">
+                          <a14:useLocalDpi xmlns:a14="http://schemas.microsoft.com/office/drawing/2010/main" val="0"/>
+                        </a:ext>
+                      </a:extLst>
+                    </a:blip>
+                    <a:srcRect/>
+                    <a:stretch>
+                      <a:fillRect/>
+                    </a:stretch>
+                  </pic:blipFill>
+                  <pic:spPr bwMode="auto">
+                    <a:xfrm>
+                      <a:off x="0" y="0"/>
+                      <a:ext cx="5213726" cy="3753040"/>
+                    </a:xfrm>
+                    <a:prstGeom prst="rect">
+                      <a:avLst/>
+                    </a:prstGeom>
+                    <a:noFill/>
+                    <a:ln>
+                      <a:noFill/>
+                    </a:ln>
+                  </pic:spPr>
+                </pic:pic>
+              </a:graphicData>
+            </a:graphic>
+            <wp14:sizeRelH relativeFrom="page">
+              <wp14:pctWidth>0</wp14:pctWidth>
+            </wp14:sizeRelH>
+            <wp14:sizeRelV relativeFrom="page">
+              <wp14:pctHeight>0</wp14:pctHeight>
+            </wp14:sizeRelV>
+          </wp:anchor>
+        </w:drawing>
       </w:r>
     </w:p>
     <w:p>
-      <w:r>
-        <w:t>/</w:t>
-      </w:r>
-      <w:r>
-        <w:t>Join-Game</w:t>
-      </w:r>
-    </w:p>
-    <w:p>
-      <w:r>
-        <w:t>/Game</w:t>
-      </w:r>
-    </w:p>
-    <w:p>
-      <w:r>
-        <w:t>/Profile</w:t>
-      </w:r>
-    </w:p>
-    <w:p>
-      <w:r>
-        <w:t>/Profile/Edit</w:t>
-      </w:r>
-    </w:p>
-    <w:p>
-      <w:r>
-        <w:t>/</w:t>
-      </w:r>
-      <w:proofErr w:type="spellStart"/>
-      <w:r>
-        <w:t>GlobalRankings</w:t>
-      </w:r>
-      <w:proofErr w:type="spellEnd"/>
-    </w:p>
-    <w:p>
-      <w:r>
-        <w:t>/</w:t>
-      </w:r>
-      <w:proofErr w:type="spellStart"/>
-      <w:r>
-        <w:t>GlobalRankings</w:t>
-      </w:r>
-      <w:proofErr w:type="spellEnd"/>
-      <w:r>
-        <w:t>/Player/:id</w:t>
+      <w:pPr>
+        <w:tabs>
+          <w:tab w:val="left" w:pos="2040"/>
+        </w:tabs>
+      </w:pPr>
+      <w:r>
+        <w:tab/>
       </w:r>
     </w:p>
     <w:sectPr>
       <w:pgSz w:w="12240" w:h="15840"/>
-      <w:pgMar w:top="1440" w:right="1440" w:bottom="1440" w:left="1440" w:header="720" w:footer="720" w:gutter="0"/>
+      <w:pgMar w:top="1440" w:right="1440" w:bottom="1440" w:left="1440" w:header="737" w:footer="720" w:gutter="0"/>
       <w:pgNumType w:start="0"/>
       <w:cols w:space="720"/>
       <w:titlePg/>
@@ -828,6 +1134,56 @@
     </w:sectPr>
   </w:body>
 </w:document>
+</file>
+
+<file path=word/endnotes.xml><?xml version="1.0" encoding="utf-8"?>
+<w:endnotes xmlns:wpc="http://schemas.microsoft.com/office/word/2010/wordprocessingCanvas" xmlns:cx="http://schemas.microsoft.com/office/drawing/2014/chartex" xmlns:cx1="http://schemas.microsoft.com/office/drawing/2015/9/8/chartex" xmlns:cx2="http://schemas.microsoft.com/office/drawing/2015/10/21/chartex" xmlns:cx3="http://schemas.microsoft.com/office/drawing/2016/5/9/chartex" xmlns:cx4="http://schemas.microsoft.com/office/drawing/2016/5/10/chartex" xmlns:cx5="http://schemas.microsoft.com/office/drawing/2016/5/11/chartex" xmlns:cx6="http://schemas.microsoft.com/office/drawing/2016/5/12/chartex" xmlns:cx7="http://schemas.microsoft.com/office/drawing/2016/5/13/chartex" xmlns:cx8="http://schemas.microsoft.com/office/drawing/2016/5/14/chartex" xmlns:mc="http://schemas.openxmlformats.org/markup-compatibility/2006" xmlns:aink="http://schemas.microsoft.com/office/drawing/2016/ink" xmlns:am3d="http://schemas.microsoft.com/office/drawing/2017/model3d" xmlns:o="urn:schemas-microsoft-com:office:office" xmlns:oel="http://schemas.microsoft.com/office/2019/extlst" xmlns:r="http://schemas.openxmlformats.org/officeDocument/2006/relationships" xmlns:m="http://schemas.openxmlformats.org/officeDocument/2006/math" xmlns:v="urn:schemas-microsoft-com:vml" xmlns:wp14="http://schemas.microsoft.com/office/word/2010/wordprocessingDrawing" xmlns:wp="http://schemas.openxmlformats.org/drawingml/2006/wordprocessingDrawing" xmlns:w10="urn:schemas-microsoft-com:office:word" xmlns:w="http://schemas.openxmlformats.org/wordprocessingml/2006/main" xmlns:w14="http://schemas.microsoft.com/office/word/2010/wordml" xmlns:w15="http://schemas.microsoft.com/office/word/2012/wordml" xmlns:w16cex="http://schemas.microsoft.com/office/word/2018/wordml/cex" xmlns:w16cid="http://schemas.microsoft.com/office/word/2016/wordml/cid" xmlns:w16="http://schemas.microsoft.com/office/word/2018/wordml" xmlns:w16sdtdh="http://schemas.microsoft.com/office/word/2020/wordml/sdtdatahash" xmlns:w16se="http://schemas.microsoft.com/office/word/2015/wordml/symex" xmlns:wpg="http://schemas.microsoft.com/office/word/2010/wordprocessingGroup" xmlns:wpi="http://schemas.microsoft.com/office/word/2010/wordprocessingInk" xmlns:wne="http://schemas.microsoft.com/office/word/2006/wordml" xmlns:wps="http://schemas.microsoft.com/office/word/2010/wordprocessingShape" mc:Ignorable="w14 w15 w16se w16cid w16 w16cex w16sdtdh wp14">
+  <w:endnote w:type="separator" w:id="-1">
+    <w:p>
+      <w:pPr>
+        <w:spacing w:after="0" w:line="240" w:lineRule="auto"/>
+      </w:pPr>
+      <w:r>
+        <w:separator/>
+      </w:r>
+    </w:p>
+  </w:endnote>
+  <w:endnote w:type="continuationSeparator" w:id="0">
+    <w:p>
+      <w:pPr>
+        <w:spacing w:after="0" w:line="240" w:lineRule="auto"/>
+      </w:pPr>
+      <w:r>
+        <w:continuationSeparator/>
+      </w:r>
+    </w:p>
+  </w:endnote>
+</w:endnotes>
+</file>
+
+<file path=word/footnotes.xml><?xml version="1.0" encoding="utf-8"?>
+<w:footnotes xmlns:wpc="http://schemas.microsoft.com/office/word/2010/wordprocessingCanvas" xmlns:cx="http://schemas.microsoft.com/office/drawing/2014/chartex" xmlns:cx1="http://schemas.microsoft.com/office/drawing/2015/9/8/chartex" xmlns:cx2="http://schemas.microsoft.com/office/drawing/2015/10/21/chartex" xmlns:cx3="http://schemas.microsoft.com/office/drawing/2016/5/9/chartex" xmlns:cx4="http://schemas.microsoft.com/office/drawing/2016/5/10/chartex" xmlns:cx5="http://schemas.microsoft.com/office/drawing/2016/5/11/chartex" xmlns:cx6="http://schemas.microsoft.com/office/drawing/2016/5/12/chartex" xmlns:cx7="http://schemas.microsoft.com/office/drawing/2016/5/13/chartex" xmlns:cx8="http://schemas.microsoft.com/office/drawing/2016/5/14/chartex" xmlns:mc="http://schemas.openxmlformats.org/markup-compatibility/2006" xmlns:aink="http://schemas.microsoft.com/office/drawing/2016/ink" xmlns:am3d="http://schemas.microsoft.com/office/drawing/2017/model3d" xmlns:o="urn:schemas-microsoft-com:office:office" xmlns:oel="http://schemas.microsoft.com/office/2019/extlst" xmlns:r="http://schemas.openxmlformats.org/officeDocument/2006/relationships" xmlns:m="http://schemas.openxmlformats.org/officeDocument/2006/math" xmlns:v="urn:schemas-microsoft-com:vml" xmlns:wp14="http://schemas.microsoft.com/office/word/2010/wordprocessingDrawing" xmlns:wp="http://schemas.openxmlformats.org/drawingml/2006/wordprocessingDrawing" xmlns:w10="urn:schemas-microsoft-com:office:word" xmlns:w="http://schemas.openxmlformats.org/wordprocessingml/2006/main" xmlns:w14="http://schemas.microsoft.com/office/word/2010/wordml" xmlns:w15="http://schemas.microsoft.com/office/word/2012/wordml" xmlns:w16cex="http://schemas.microsoft.com/office/word/2018/wordml/cex" xmlns:w16cid="http://schemas.microsoft.com/office/word/2016/wordml/cid" xmlns:w16="http://schemas.microsoft.com/office/word/2018/wordml" xmlns:w16sdtdh="http://schemas.microsoft.com/office/word/2020/wordml/sdtdatahash" xmlns:w16se="http://schemas.microsoft.com/office/word/2015/wordml/symex" xmlns:wpg="http://schemas.microsoft.com/office/word/2010/wordprocessingGroup" xmlns:wpi="http://schemas.microsoft.com/office/word/2010/wordprocessingInk" xmlns:wne="http://schemas.microsoft.com/office/word/2006/wordml" xmlns:wps="http://schemas.microsoft.com/office/word/2010/wordprocessingShape" mc:Ignorable="w14 w15 w16se w16cid w16 w16cex w16sdtdh wp14">
+  <w:footnote w:type="separator" w:id="-1">
+    <w:p>
+      <w:pPr>
+        <w:spacing w:after="0" w:line="240" w:lineRule="auto"/>
+      </w:pPr>
+      <w:r>
+        <w:separator/>
+      </w:r>
+    </w:p>
+  </w:footnote>
+  <w:footnote w:type="continuationSeparator" w:id="0">
+    <w:p>
+      <w:pPr>
+        <w:spacing w:after="0" w:line="240" w:lineRule="auto"/>
+      </w:pPr>
+      <w:r>
+        <w:continuationSeparator/>
+      </w:r>
+    </w:p>
+  </w:footnote>
+</w:footnotes>
 </file>
 
 <file path=word/styles.xml><?xml version="1.0" encoding="utf-8"?>
@@ -1869,6 +2225,50 @@
     <w:uiPriority w:val="1"/>
     <w:rsid w:val="00547144"/>
   </w:style>
+  <w:style w:type="paragraph" w:styleId="Header">
+    <w:name w:val="header"/>
+    <w:basedOn w:val="Normal"/>
+    <w:link w:val="HeaderChar"/>
+    <w:uiPriority w:val="99"/>
+    <w:unhideWhenUsed/>
+    <w:rsid w:val="004E2DC1"/>
+    <w:pPr>
+      <w:tabs>
+        <w:tab w:val="center" w:pos="4680"/>
+        <w:tab w:val="right" w:pos="9360"/>
+      </w:tabs>
+      <w:spacing w:after="0" w:line="240" w:lineRule="auto"/>
+    </w:pPr>
+  </w:style>
+  <w:style w:type="character" w:customStyle="1" w:styleId="HeaderChar">
+    <w:name w:val="Header Char"/>
+    <w:basedOn w:val="DefaultParagraphFont"/>
+    <w:link w:val="Header"/>
+    <w:uiPriority w:val="99"/>
+    <w:rsid w:val="004E2DC1"/>
+  </w:style>
+  <w:style w:type="paragraph" w:styleId="Footer">
+    <w:name w:val="footer"/>
+    <w:basedOn w:val="Normal"/>
+    <w:link w:val="FooterChar"/>
+    <w:uiPriority w:val="99"/>
+    <w:unhideWhenUsed/>
+    <w:rsid w:val="004E2DC1"/>
+    <w:pPr>
+      <w:tabs>
+        <w:tab w:val="center" w:pos="4680"/>
+        <w:tab w:val="right" w:pos="9360"/>
+      </w:tabs>
+      <w:spacing w:after="0" w:line="240" w:lineRule="auto"/>
+    </w:pPr>
+  </w:style>
+  <w:style w:type="character" w:customStyle="1" w:styleId="FooterChar">
+    <w:name w:val="Footer Char"/>
+    <w:basedOn w:val="DefaultParagraphFont"/>
+    <w:link w:val="Footer"/>
+    <w:uiPriority w:val="99"/>
+    <w:rsid w:val="004E2DC1"/>
+  </w:style>
 </w:styles>
 </file>
 

</xml_diff>

<commit_message>
added skeleton for project including: a mock example.env file, the user model, configuration for sequelize, skeleton for routes and gitignore file
</commit_message>
<xml_diff>
--- a/WebDev2Project.docx
+++ b/WebDev2Project.docx
@@ -284,7 +284,43 @@
                                           <w:sz w:val="32"/>
                                           <w:szCs w:val="32"/>
                                         </w:rPr>
-                                        <w:t>Dmitry Kizyakov, Kyle Piché, Rami Chaouki</w:t>
+                                        <w:t xml:space="preserve">Dmitry </w:t>
+                                      </w:r>
+                                      <w:proofErr w:type="spellStart"/>
+                                      <w:r>
+                                        <w:rPr>
+                                          <w:color w:val="FFFFFF" w:themeColor="background1"/>
+                                          <w:sz w:val="32"/>
+                                          <w:szCs w:val="32"/>
+                                        </w:rPr>
+                                        <w:t>Kizyakov</w:t>
+                                      </w:r>
+                                      <w:proofErr w:type="spellEnd"/>
+                                      <w:r>
+                                        <w:rPr>
+                                          <w:color w:val="FFFFFF" w:themeColor="background1"/>
+                                          <w:sz w:val="32"/>
+                                          <w:szCs w:val="32"/>
+                                        </w:rPr>
+                                        <w:t xml:space="preserve">, Kyle </w:t>
+                                      </w:r>
+                                      <w:proofErr w:type="spellStart"/>
+                                      <w:r>
+                                        <w:rPr>
+                                          <w:color w:val="FFFFFF" w:themeColor="background1"/>
+                                          <w:sz w:val="32"/>
+                                          <w:szCs w:val="32"/>
+                                        </w:rPr>
+                                        <w:t>Piché</w:t>
+                                      </w:r>
+                                      <w:proofErr w:type="spellEnd"/>
+                                      <w:r>
+                                        <w:rPr>
+                                          <w:color w:val="FFFFFF" w:themeColor="background1"/>
+                                          <w:sz w:val="32"/>
+                                          <w:szCs w:val="32"/>
+                                        </w:rPr>
+                                        <w:t>, Rami Chaouki</w:t>
                                       </w:r>
                                     </w:p>
                                   </w:sdtContent>
@@ -497,7 +533,43 @@
                                     <w:sz w:val="32"/>
                                     <w:szCs w:val="32"/>
                                   </w:rPr>
-                                  <w:t>Dmitry Kizyakov, Kyle Piché, Rami Chaouki</w:t>
+                                  <w:t xml:space="preserve">Dmitry </w:t>
+                                </w:r>
+                                <w:proofErr w:type="spellStart"/>
+                                <w:r>
+                                  <w:rPr>
+                                    <w:color w:val="FFFFFF" w:themeColor="background1"/>
+                                    <w:sz w:val="32"/>
+                                    <w:szCs w:val="32"/>
+                                  </w:rPr>
+                                  <w:t>Kizyakov</w:t>
+                                </w:r>
+                                <w:proofErr w:type="spellEnd"/>
+                                <w:r>
+                                  <w:rPr>
+                                    <w:color w:val="FFFFFF" w:themeColor="background1"/>
+                                    <w:sz w:val="32"/>
+                                    <w:szCs w:val="32"/>
+                                  </w:rPr>
+                                  <w:t xml:space="preserve">, Kyle </w:t>
+                                </w:r>
+                                <w:proofErr w:type="spellStart"/>
+                                <w:r>
+                                  <w:rPr>
+                                    <w:color w:val="FFFFFF" w:themeColor="background1"/>
+                                    <w:sz w:val="32"/>
+                                    <w:szCs w:val="32"/>
+                                  </w:rPr>
+                                  <w:t>Piché</w:t>
+                                </w:r>
+                                <w:proofErr w:type="spellEnd"/>
+                                <w:r>
+                                  <w:rPr>
+                                    <w:color w:val="FFFFFF" w:themeColor="background1"/>
+                                    <w:sz w:val="32"/>
+                                    <w:szCs w:val="32"/>
+                                  </w:rPr>
+                                  <w:t>, Rami Chaouki</w:t>
                                 </w:r>
                               </w:p>
                             </w:sdtContent>
@@ -640,8 +712,16 @@
         <w:rPr>
           <w:lang w:val="fr-CA"/>
         </w:rPr>
-        <w:t>Technologies Used</w:t>
-      </w:r>
+        <w:t xml:space="preserve">Technologies </w:t>
+      </w:r>
+      <w:proofErr w:type="spellStart"/>
+      <w:r>
+        <w:rPr>
+          <w:lang w:val="fr-CA"/>
+        </w:rPr>
+        <w:t>Used</w:t>
+      </w:r>
+      <w:proofErr w:type="spellEnd"/>
     </w:p>
     <w:p>
       <w:r>
@@ -673,10 +753,42 @@
       </w:r>
       <w:r>
         <w:br/>
-        <w:t>These are “Formik”, “Axios”, “Express”, “Sequelize”, “JWTs”</w:t>
-      </w:r>
-      <w:r>
-        <w:t>, “Bcrypt”</w:t>
+        <w:t>These are “</w:t>
+      </w:r>
+      <w:proofErr w:type="spellStart"/>
+      <w:r>
+        <w:t>Formik</w:t>
+      </w:r>
+      <w:proofErr w:type="spellEnd"/>
+      <w:r>
+        <w:t>”, “</w:t>
+      </w:r>
+      <w:proofErr w:type="spellStart"/>
+      <w:r>
+        <w:t>Axios</w:t>
+      </w:r>
+      <w:proofErr w:type="spellEnd"/>
+      <w:r>
+        <w:t>”, “Express”, “</w:t>
+      </w:r>
+      <w:proofErr w:type="spellStart"/>
+      <w:r>
+        <w:t>Sequelize</w:t>
+      </w:r>
+      <w:proofErr w:type="spellEnd"/>
+      <w:r>
+        <w:t>”, “JWTs”</w:t>
+      </w:r>
+      <w:r>
+        <w:t>, “</w:t>
+      </w:r>
+      <w:proofErr w:type="spellStart"/>
+      <w:r>
+        <w:t>Bcrypt</w:t>
+      </w:r>
+      <w:proofErr w:type="spellEnd"/>
+      <w:r>
+        <w:t>”</w:t>
       </w:r>
     </w:p>
     <w:p>
@@ -698,6 +810,9 @@
         <w:t>(POST)</w:t>
       </w:r>
       <w:r>
+        <w:t>User</w:t>
+      </w:r>
+      <w:r>
         <w:t>/Login</w:t>
       </w:r>
       <w:r>
@@ -710,6 +825,9 @@
         <w:t xml:space="preserve">(POST) </w:t>
       </w:r>
       <w:r>
+        <w:t>User</w:t>
+      </w:r>
+      <w:r>
         <w:t>/Register</w:t>
       </w:r>
       <w:r>
@@ -722,29 +840,45 @@
         <w:t>(PATCH)</w:t>
       </w:r>
       <w:r>
+        <w:t>User</w:t>
+      </w:r>
+      <w:r>
         <w:t>/Profile/Edit</w:t>
       </w:r>
       <w:r>
         <w:t>/:</w:t>
       </w:r>
+      <w:proofErr w:type="spellStart"/>
       <w:r>
         <w:t>userI</w:t>
       </w:r>
       <w:r>
-        <w:t>d,</w:t>
+        <w:t>d</w:t>
+      </w:r>
+      <w:proofErr w:type="spellEnd"/>
+      <w:r>
+        <w:t>,</w:t>
       </w:r>
       <w:r>
         <w:br/>
       </w:r>
       <w:r>
-        <w:t>(GET)/Profile/:</w:t>
-      </w:r>
+        <w:t>(GET)</w:t>
+      </w:r>
+      <w:r>
+        <w:t>User</w:t>
+      </w:r>
+      <w:r>
+        <w:t>/Profile/:</w:t>
+      </w:r>
+      <w:proofErr w:type="spellStart"/>
       <w:r>
         <w:t>userI</w:t>
       </w:r>
       <w:r>
         <w:t>d</w:t>
       </w:r>
+      <w:proofErr w:type="spellEnd"/>
       <w:r>
         <w:br/>
       </w:r>
@@ -762,12 +896,22 @@
       </w:r>
       <w:r>
         <w:br/>
-        <w:t>(POST)/Feed/Comment/:postId</w:t>
-      </w:r>
+        <w:t>(POST)/Feed/Comment/:</w:t>
+      </w:r>
+      <w:proofErr w:type="spellStart"/>
+      <w:r>
+        <w:t>postId</w:t>
+      </w:r>
+      <w:proofErr w:type="spellEnd"/>
       <w:r>
         <w:br/>
-        <w:t>(DELETE)/Feed/Post/:postId</w:t>
-      </w:r>
+        <w:t>(DELETE)/Feed/Post/:</w:t>
+      </w:r>
+      <w:proofErr w:type="spellStart"/>
+      <w:r>
+        <w:t>postId</w:t>
+      </w:r>
+      <w:proofErr w:type="spellEnd"/>
       <w:r>
         <w:br/>
       </w:r>
@@ -780,34 +924,65 @@
       <w:r>
         <w:t>/:</w:t>
       </w:r>
+      <w:proofErr w:type="spellStart"/>
       <w:r>
         <w:t>comment</w:t>
       </w:r>
       <w:r>
         <w:t>Id</w:t>
       </w:r>
+      <w:proofErr w:type="spellEnd"/>
       <w:r>
         <w:br/>
         <w:t>(GET)/Admin/Users</w:t>
       </w:r>
       <w:r>
         <w:br/>
-        <w:t>(GET)/Admin/User/userId</w:t>
-      </w:r>
+        <w:t>(GET)/Admin/User/</w:t>
+      </w:r>
+      <w:proofErr w:type="spellStart"/>
+      <w:r>
+        <w:t>userId</w:t>
+      </w:r>
+      <w:proofErr w:type="spellEnd"/>
       <w:r>
         <w:br/>
-        <w:t>(PATCH)/Admin/User/:userId</w:t>
-      </w:r>
+        <w:t>(PATCH)/Admin/User/:</w:t>
+      </w:r>
+      <w:proofErr w:type="spellStart"/>
+      <w:r>
+        <w:t>userId</w:t>
+      </w:r>
+      <w:proofErr w:type="spellEnd"/>
       <w:r>
         <w:br/>
         <w:t>(DELETE)</w:t>
       </w:r>
       <w:r>
-        <w:t>/Admin/User/:userId</w:t>
-      </w:r>
+        <w:t>/Admin/User/:</w:t>
+      </w:r>
+      <w:proofErr w:type="spellStart"/>
+      <w:r>
+        <w:t>userId</w:t>
+      </w:r>
+      <w:proofErr w:type="spellEnd"/>
       <w:r>
         <w:br/>
-        <w:t>(DELETE)/Admin/Post/:postId</w:t>
+        <w:t>(DELETE)/Admin/Post/:</w:t>
+      </w:r>
+      <w:proofErr w:type="spellStart"/>
+      <w:r>
+        <w:t>postId</w:t>
+      </w:r>
+      <w:proofErr w:type="spellEnd"/>
+      <w:r>
+        <w:softHyphen/>
+      </w:r>
+      <w:r>
+        <w:softHyphen/>
+      </w:r>
+      <w:r>
+        <w:softHyphen/>
       </w:r>
     </w:p>
     <w:p/>
@@ -817,7 +992,15 @@
       </w:r>
       <w:r>
         <w:lastRenderedPageBreak/>
-        <w:t>DATABASE: Subject to change, since we’re planning to use mongodb.</w:t>
+        <w:t xml:space="preserve">DATABASE: Subject to change, since we’re planning to use </w:t>
+      </w:r>
+      <w:proofErr w:type="spellStart"/>
+      <w:r>
+        <w:t>mongodb</w:t>
+      </w:r>
+      <w:proofErr w:type="spellEnd"/>
+      <w:r>
+        <w:t>.</w:t>
       </w:r>
     </w:p>
     <w:p>

</xml_diff>

<commit_message>
updated proposal and daily scrum
</commit_message>
<xml_diff>
--- a/WebDev2Project.docx
+++ b/WebDev2Project.docx
@@ -320,8 +320,18 @@
                                           <w:sz w:val="32"/>
                                           <w:szCs w:val="32"/>
                                         </w:rPr>
-                                        <w:t>, Rami Chaouki</w:t>
+                                        <w:t xml:space="preserve">, Rami </w:t>
                                       </w:r>
+                                      <w:proofErr w:type="spellStart"/>
+                                      <w:r>
+                                        <w:rPr>
+                                          <w:color w:val="FFFFFF" w:themeColor="background1"/>
+                                          <w:sz w:val="32"/>
+                                          <w:szCs w:val="32"/>
+                                        </w:rPr>
+                                        <w:t>Chaouki</w:t>
+                                      </w:r>
+                                      <w:proofErr w:type="spellEnd"/>
                                     </w:p>
                                   </w:sdtContent>
                                 </w:sdt>
@@ -569,8 +579,18 @@
                                     <w:sz w:val="32"/>
                                     <w:szCs w:val="32"/>
                                   </w:rPr>
-                                  <w:t>, Rami Chaouki</w:t>
+                                  <w:t xml:space="preserve">, Rami </w:t>
                                 </w:r>
+                                <w:proofErr w:type="spellStart"/>
+                                <w:r>
+                                  <w:rPr>
+                                    <w:color w:val="FFFFFF" w:themeColor="background1"/>
+                                    <w:sz w:val="32"/>
+                                    <w:szCs w:val="32"/>
+                                  </w:rPr>
+                                  <w:t>Chaouki</w:t>
+                                </w:r>
+                                <w:proofErr w:type="spellEnd"/>
                               </w:p>
                             </w:sdtContent>
                           </w:sdt>
@@ -810,9 +830,6 @@
         <w:t>(POST)</w:t>
       </w:r>
       <w:r>
-        <w:t>User</w:t>
-      </w:r>
-      <w:r>
         <w:t>/Login</w:t>
       </w:r>
       <w:r>
@@ -825,9 +842,6 @@
         <w:t xml:space="preserve">(POST) </w:t>
       </w:r>
       <w:r>
-        <w:t>User</w:t>
-      </w:r>
-      <w:r>
         <w:t>/Register</w:t>
       </w:r>
       <w:r>
@@ -840,11 +854,9 @@
         <w:t>(PATCH)</w:t>
       </w:r>
       <w:r>
-        <w:t>User</w:t>
-      </w:r>
-      <w:r>
         <w:t>/Profile/Edit</w:t>
       </w:r>
+      <w:proofErr w:type="gramStart"/>
       <w:r>
         <w:t>/:</w:t>
       </w:r>
@@ -856,6 +868,7 @@
         <w:t>d</w:t>
       </w:r>
       <w:proofErr w:type="spellEnd"/>
+      <w:proofErr w:type="gramEnd"/>
       <w:r>
         <w:t>,</w:t>
       </w:r>
@@ -863,13 +876,7 @@
         <w:br/>
       </w:r>
       <w:r>
-        <w:t>(GET)</w:t>
-      </w:r>
-      <w:r>
-        <w:t>User</w:t>
-      </w:r>
-      <w:r>
-        <w:t>/Profile/:</w:t>
+        <w:t>(GET)/Profile/:</w:t>
       </w:r>
       <w:proofErr w:type="spellStart"/>
       <w:r>
@@ -914,22 +921,11 @@
       <w:proofErr w:type="spellEnd"/>
       <w:r>
         <w:br/>
-      </w:r>
-      <w:r>
-        <w:t>(DELETE)/Feed/</w:t>
-      </w:r>
-      <w:r>
-        <w:t>Comment</w:t>
-      </w:r>
-      <w:r>
-        <w:t>/:</w:t>
+        <w:t>(DELETE)/Feed/Comment/:</w:t>
       </w:r>
       <w:proofErr w:type="spellStart"/>
       <w:r>
-        <w:t>comment</w:t>
-      </w:r>
-      <w:r>
-        <w:t>Id</w:t>
+        <w:t>commentId</w:t>
       </w:r>
       <w:proofErr w:type="spellEnd"/>
       <w:r>
@@ -975,34 +971,20 @@
         <w:t>postId</w:t>
       </w:r>
       <w:proofErr w:type="spellEnd"/>
-      <w:r>
-        <w:softHyphen/>
-      </w:r>
-      <w:r>
-        <w:softHyphen/>
-      </w:r>
-      <w:r>
-        <w:softHyphen/>
+    </w:p>
+    <w:p>
+      <w:pPr>
+        <w:pStyle w:val="Heading1"/>
+      </w:pPr>
+      <w:r>
+        <w:br w:type="page"/>
+      </w:r>
+      <w:r>
+        <w:lastRenderedPageBreak/>
+        <w:t>DATABASE</w:t>
       </w:r>
     </w:p>
     <w:p/>
-    <w:p>
-      <w:r>
-        <w:br w:type="page"/>
-      </w:r>
-      <w:r>
-        <w:lastRenderedPageBreak/>
-        <w:t xml:space="preserve">DATABASE: Subject to change, since we’re planning to use </w:t>
-      </w:r>
-      <w:proofErr w:type="spellStart"/>
-      <w:r>
-        <w:t>mongodb</w:t>
-      </w:r>
-      <w:proofErr w:type="spellEnd"/>
-      <w:r>
-        <w:t>.</w:t>
-      </w:r>
-    </w:p>
     <w:p>
       <w:pPr>
         <w:rPr>
@@ -1014,10 +996,10 @@
           <w:noProof/>
         </w:rPr>
         <w:drawing>
-          <wp:inline distT="0" distB="0" distL="0" distR="0" wp14:anchorId="74FFD24A" wp14:editId="3BBFD6D3">
-            <wp:extent cx="4572000" cy="3190875"/>
+          <wp:inline distT="0" distB="0" distL="0" distR="0" wp14:anchorId="753AF96D" wp14:editId="0F2F82E5">
+            <wp:extent cx="5943600" cy="4138930"/>
             <wp:effectExtent l="0" t="0" r="0" b="0"/>
-            <wp:docPr id="1793206641" name="Picture 1793206641"/>
+            <wp:docPr id="4" name="Picture 4" descr="Diagram&#10;&#10;Description automatically generated"/>
             <wp:cNvGraphicFramePr>
               <a:graphicFrameLocks xmlns:a="http://schemas.openxmlformats.org/drawingml/2006/main" noChangeAspect="1"/>
             </wp:cNvGraphicFramePr>
@@ -1025,96 +1007,13 @@
               <a:graphicData uri="http://schemas.openxmlformats.org/drawingml/2006/picture">
                 <pic:pic xmlns:pic="http://schemas.openxmlformats.org/drawingml/2006/picture">
                   <pic:nvPicPr>
-                    <pic:cNvPr id="0" name=""/>
-                    <pic:cNvPicPr/>
-                  </pic:nvPicPr>
-                  <pic:blipFill>
-                    <a:blip r:embed="rId8">
-                      <a:extLst>
-                        <a:ext uri="{28A0092B-C50C-407E-A947-70E740481C1C}">
-                          <a14:useLocalDpi xmlns:a14="http://schemas.microsoft.com/office/drawing/2010/main" val="0"/>
-                        </a:ext>
-                      </a:extLst>
-                    </a:blip>
-                    <a:stretch>
-                      <a:fillRect/>
-                    </a:stretch>
-                  </pic:blipFill>
-                  <pic:spPr>
-                    <a:xfrm>
-                      <a:off x="0" y="0"/>
-                      <a:ext cx="4572000" cy="3190875"/>
-                    </a:xfrm>
-                    <a:prstGeom prst="rect">
-                      <a:avLst/>
-                    </a:prstGeom>
-                  </pic:spPr>
-                </pic:pic>
-              </a:graphicData>
-            </a:graphic>
-          </wp:inline>
-        </w:drawing>
-      </w:r>
-    </w:p>
-    <w:p/>
-    <w:p/>
-    <w:p/>
-    <w:p/>
-    <w:p/>
-    <w:p/>
-    <w:p/>
-    <w:p/>
-    <w:p/>
-    <w:p/>
-    <w:p>
-      <w:pPr>
-        <w:rPr>
-          <w:noProof/>
-        </w:rPr>
-      </w:pPr>
-      <w:r>
-        <w:rPr>
-          <w:noProof/>
-        </w:rPr>
-        <w:br w:type="page"/>
-      </w:r>
-    </w:p>
-    <w:p>
-      <w:pPr>
-        <w:pStyle w:val="Heading1"/>
-      </w:pPr>
-      <w:r>
-        <w:rPr>
-          <w:noProof/>
-        </w:rPr>
-        <w:lastRenderedPageBreak/>
-        <w:drawing>
-          <wp:anchor distT="0" distB="0" distL="114300" distR="114300" simplePos="0" relativeHeight="251661312" behindDoc="0" locked="0" layoutInCell="1" allowOverlap="1" wp14:anchorId="78E7B457" wp14:editId="749B28E9">
-            <wp:simplePos x="0" y="0"/>
-            <wp:positionH relativeFrom="margin">
-              <wp:align>left</wp:align>
-            </wp:positionH>
-            <wp:positionV relativeFrom="paragraph">
-              <wp:posOffset>444500</wp:posOffset>
-            </wp:positionV>
-            <wp:extent cx="5172710" cy="3771900"/>
-            <wp:effectExtent l="0" t="0" r="8890" b="0"/>
-            <wp:wrapTopAndBottom/>
-            <wp:docPr id="3" name="Picture 3" descr="Diagram&#10;&#10;Description automatically generated with medium confidence"/>
-            <wp:cNvGraphicFramePr>
-              <a:graphicFrameLocks xmlns:a="http://schemas.openxmlformats.org/drawingml/2006/main" noChangeAspect="1"/>
-            </wp:cNvGraphicFramePr>
-            <a:graphic xmlns:a="http://schemas.openxmlformats.org/drawingml/2006/main">
-              <a:graphicData uri="http://schemas.openxmlformats.org/drawingml/2006/picture">
-                <pic:pic xmlns:pic="http://schemas.openxmlformats.org/drawingml/2006/picture">
-                  <pic:nvPicPr>
-                    <pic:cNvPr id="3" name="Picture 3" descr="Diagram&#10;&#10;Description automatically generated with medium confidence"/>
+                    <pic:cNvPr id="4" name="Picture 4" descr="Diagram&#10;&#10;Description automatically generated"/>
                     <pic:cNvPicPr>
                       <a:picLocks noChangeAspect="1" noChangeArrowheads="1"/>
                     </pic:cNvPicPr>
                   </pic:nvPicPr>
                   <pic:blipFill>
-                    <a:blip r:embed="rId9">
+                    <a:blip r:embed="rId8">
                       <a:extLst>
                         <a:ext uri="{28A0092B-C50C-407E-A947-70E740481C1C}">
                           <a14:useLocalDpi xmlns:a14="http://schemas.microsoft.com/office/drawing/2010/main" val="0"/>
@@ -1129,7 +1028,7 @@
                   <pic:spPr bwMode="auto">
                     <a:xfrm>
                       <a:off x="0" y="0"/>
-                      <a:ext cx="5178199" cy="3775771"/>
+                      <a:ext cx="5943600" cy="4138930"/>
                     </a:xfrm>
                     <a:prstGeom prst="rect">
                       <a:avLst/>
@@ -1142,32 +1041,62 @@
                 </pic:pic>
               </a:graphicData>
             </a:graphic>
-            <wp14:sizeRelH relativeFrom="page">
-              <wp14:pctWidth>0</wp14:pctWidth>
-            </wp14:sizeRelH>
-            <wp14:sizeRelV relativeFrom="page">
-              <wp14:pctHeight>0</wp14:pctHeight>
-            </wp14:sizeRelV>
-          </wp:anchor>
+          </wp:inline>
         </w:drawing>
       </w:r>
+      <w:r>
+        <w:rPr>
+          <w:rFonts w:ascii="Calibri" w:hAnsi="Calibri" w:cs="Calibri"/>
+          <w:color w:val="000000"/>
+          <w:shd w:val="clear" w:color="auto" w:fill="FFFFFF"/>
+        </w:rPr>
+        <w:br/>
+      </w:r>
+    </w:p>
+    <w:p/>
+    <w:p/>
+    <w:p/>
+    <w:p/>
+    <w:p/>
+    <w:p/>
+    <w:p/>
+    <w:p/>
+    <w:p/>
+    <w:p/>
+    <w:p>
+      <w:pPr>
+        <w:pStyle w:val="Heading1"/>
+        <w:rPr>
+          <w:noProof/>
+        </w:rPr>
+      </w:pPr>
+      <w:r>
+        <w:lastRenderedPageBreak/>
+        <w:t>WIREFRAMES</w:t>
+      </w:r>
+      <w:r>
+        <w:rPr>
+          <w:noProof/>
+        </w:rPr>
+        <w:t xml:space="preserve"> </w:t>
+      </w:r>
+    </w:p>
+    <w:p>
+      <w:pPr>
+        <w:pStyle w:val="Heading1"/>
+        <w:rPr>
+          <w:noProof/>
+        </w:rPr>
+      </w:pPr>
       <w:r>
         <w:rPr>
           <w:noProof/>
         </w:rPr>
         <w:drawing>
-          <wp:anchor distT="0" distB="0" distL="114300" distR="114300" simplePos="0" relativeHeight="251662336" behindDoc="0" locked="0" layoutInCell="1" allowOverlap="1" wp14:anchorId="0A36D745" wp14:editId="6252389E">
-            <wp:simplePos x="0" y="0"/>
-            <wp:positionH relativeFrom="margin">
-              <wp:posOffset>-38100</wp:posOffset>
-            </wp:positionH>
-            <wp:positionV relativeFrom="paragraph">
-              <wp:posOffset>4321175</wp:posOffset>
-            </wp:positionV>
-            <wp:extent cx="5238750" cy="3900805"/>
-            <wp:effectExtent l="0" t="0" r="0" b="4445"/>
-            <wp:wrapTopAndBottom/>
-            <wp:docPr id="2" name="Picture 2"/>
+          <wp:inline distT="0" distB="0" distL="0" distR="0" wp14:anchorId="72BDDE28" wp14:editId="65E1B8B5">
+            <wp:extent cx="4696691" cy="3468827"/>
+            <wp:effectExtent l="0" t="0" r="8890" b="0"/>
+            <wp:docPr id="5" name="Picture 5" descr="Table&#10;&#10;Description automatically generated"/>
             <wp:cNvGraphicFramePr>
               <a:graphicFrameLocks xmlns:a="http://schemas.openxmlformats.org/drawingml/2006/main" noChangeAspect="1"/>
             </wp:cNvGraphicFramePr>
@@ -1175,10 +1104,62 @@
               <a:graphicData uri="http://schemas.openxmlformats.org/drawingml/2006/picture">
                 <pic:pic xmlns:pic="http://schemas.openxmlformats.org/drawingml/2006/picture">
                   <pic:nvPicPr>
-                    <pic:cNvPr id="0" name="Picture 2"/>
-                    <pic:cNvPicPr>
-                      <a:picLocks noChangeAspect="1" noChangeArrowheads="1"/>
-                    </pic:cNvPicPr>
+                    <pic:cNvPr id="5" name="Picture 5" descr="Table&#10;&#10;Description automatically generated"/>
+                    <pic:cNvPicPr/>
+                  </pic:nvPicPr>
+                  <pic:blipFill>
+                    <a:blip r:embed="rId9">
+                      <a:extLst>
+                        <a:ext uri="{28A0092B-C50C-407E-A947-70E740481C1C}">
+                          <a14:useLocalDpi xmlns:a14="http://schemas.microsoft.com/office/drawing/2010/main" val="0"/>
+                        </a:ext>
+                      </a:extLst>
+                    </a:blip>
+                    <a:stretch>
+                      <a:fillRect/>
+                    </a:stretch>
+                  </pic:blipFill>
+                  <pic:spPr>
+                    <a:xfrm>
+                      <a:off x="0" y="0"/>
+                      <a:ext cx="4731537" cy="3494563"/>
+                    </a:xfrm>
+                    <a:prstGeom prst="rect">
+                      <a:avLst/>
+                    </a:prstGeom>
+                  </pic:spPr>
+                </pic:pic>
+              </a:graphicData>
+            </a:graphic>
+          </wp:inline>
+        </w:drawing>
+      </w:r>
+    </w:p>
+    <w:p>
+      <w:pPr>
+        <w:pStyle w:val="Heading1"/>
+        <w:rPr>
+          <w:noProof/>
+        </w:rPr>
+      </w:pPr>
+      <w:r>
+        <w:rPr>
+          <w:noProof/>
+        </w:rPr>
+        <w:drawing>
+          <wp:inline distT="0" distB="0" distL="0" distR="0" wp14:anchorId="09476E51" wp14:editId="5F7D50F6">
+            <wp:extent cx="4711628" cy="3451670"/>
+            <wp:effectExtent l="0" t="0" r="0" b="0"/>
+            <wp:docPr id="6" name="Picture 6" descr="Graphical user interface, website&#10;&#10;Description automatically generated with medium confidence"/>
+            <wp:cNvGraphicFramePr>
+              <a:graphicFrameLocks xmlns:a="http://schemas.openxmlformats.org/drawingml/2006/main" noChangeAspect="1"/>
+            </wp:cNvGraphicFramePr>
+            <a:graphic xmlns:a="http://schemas.openxmlformats.org/drawingml/2006/main">
+              <a:graphicData uri="http://schemas.openxmlformats.org/drawingml/2006/picture">
+                <pic:pic xmlns:pic="http://schemas.openxmlformats.org/drawingml/2006/picture">
+                  <pic:nvPicPr>
+                    <pic:cNvPr id="6" name="Picture 6" descr="Graphical user interface, website&#10;&#10;Description automatically generated with medium confidence"/>
+                    <pic:cNvPicPr/>
                   </pic:nvPicPr>
                   <pic:blipFill>
                     <a:blip r:embed="rId10">
@@ -1188,42 +1169,29 @@
                         </a:ext>
                       </a:extLst>
                     </a:blip>
-                    <a:srcRect/>
                     <a:stretch>
                       <a:fillRect/>
                     </a:stretch>
                   </pic:blipFill>
-                  <pic:spPr bwMode="auto">
+                  <pic:spPr>
                     <a:xfrm>
                       <a:off x="0" y="0"/>
-                      <a:ext cx="5238750" cy="3900805"/>
+                      <a:ext cx="4762354" cy="3488831"/>
                     </a:xfrm>
                     <a:prstGeom prst="rect">
                       <a:avLst/>
                     </a:prstGeom>
-                    <a:noFill/>
-                    <a:ln>
-                      <a:noFill/>
-                    </a:ln>
                   </pic:spPr>
                 </pic:pic>
               </a:graphicData>
             </a:graphic>
-            <wp14:sizeRelH relativeFrom="page">
-              <wp14:pctWidth>0</wp14:pctWidth>
-            </wp14:sizeRelH>
-            <wp14:sizeRelV relativeFrom="page">
-              <wp14:pctHeight>0</wp14:pctHeight>
-            </wp14:sizeRelV>
-          </wp:anchor>
+          </wp:inline>
         </w:drawing>
-      </w:r>
-      <w:r>
-        <w:t>Wireframes</w:t>
       </w:r>
     </w:p>
     <w:p>
       <w:pPr>
+        <w:pStyle w:val="Heading1"/>
         <w:rPr>
           <w:noProof/>
         </w:rPr>
@@ -1234,18 +1202,10 @@
         </w:rPr>
         <w:lastRenderedPageBreak/>
         <w:drawing>
-          <wp:anchor distT="0" distB="0" distL="114300" distR="114300" simplePos="0" relativeHeight="251660288" behindDoc="0" locked="0" layoutInCell="1" allowOverlap="1" wp14:anchorId="10F469F5" wp14:editId="78934ED0">
-            <wp:simplePos x="0" y="0"/>
-            <wp:positionH relativeFrom="margin">
-              <wp:align>left</wp:align>
-            </wp:positionH>
-            <wp:positionV relativeFrom="paragraph">
-              <wp:posOffset>0</wp:posOffset>
-            </wp:positionV>
-            <wp:extent cx="5210175" cy="3750310"/>
-            <wp:effectExtent l="0" t="0" r="0" b="2540"/>
-            <wp:wrapTopAndBottom/>
-            <wp:docPr id="1" name="Picture 1" descr="Table&#10;&#10;Description automatically generated"/>
+          <wp:inline distT="0" distB="0" distL="0" distR="0" wp14:anchorId="186360DA" wp14:editId="6765F5EF">
+            <wp:extent cx="4707668" cy="3460337"/>
+            <wp:effectExtent l="0" t="0" r="0" b="6985"/>
+            <wp:docPr id="7" name="Picture 7" descr="Graphical user interface&#10;&#10;Description automatically generated"/>
             <wp:cNvGraphicFramePr>
               <a:graphicFrameLocks xmlns:a="http://schemas.openxmlformats.org/drawingml/2006/main" noChangeAspect="1"/>
             </wp:cNvGraphicFramePr>
@@ -1253,10 +1213,8 @@
               <a:graphicData uri="http://schemas.openxmlformats.org/drawingml/2006/picture">
                 <pic:pic xmlns:pic="http://schemas.openxmlformats.org/drawingml/2006/picture">
                   <pic:nvPicPr>
-                    <pic:cNvPr id="1" name="Picture 1" descr="Table&#10;&#10;Description automatically generated"/>
-                    <pic:cNvPicPr>
-                      <a:picLocks noChangeAspect="1" noChangeArrowheads="1"/>
-                    </pic:cNvPicPr>
+                    <pic:cNvPr id="7" name="Picture 7" descr="Graphical user interface&#10;&#10;Description automatically generated"/>
+                    <pic:cNvPicPr/>
                   </pic:nvPicPr>
                   <pic:blipFill>
                     <a:blip r:embed="rId11">
@@ -1266,45 +1224,78 @@
                         </a:ext>
                       </a:extLst>
                     </a:blip>
-                    <a:srcRect/>
                     <a:stretch>
                       <a:fillRect/>
                     </a:stretch>
                   </pic:blipFill>
-                  <pic:spPr bwMode="auto">
+                  <pic:spPr>
                     <a:xfrm>
                       <a:off x="0" y="0"/>
-                      <a:ext cx="5213726" cy="3753040"/>
+                      <a:ext cx="4735675" cy="3480924"/>
                     </a:xfrm>
                     <a:prstGeom prst="rect">
                       <a:avLst/>
                     </a:prstGeom>
-                    <a:noFill/>
-                    <a:ln>
-                      <a:noFill/>
-                    </a:ln>
                   </pic:spPr>
                 </pic:pic>
               </a:graphicData>
             </a:graphic>
-            <wp14:sizeRelH relativeFrom="page">
-              <wp14:pctWidth>0</wp14:pctWidth>
-            </wp14:sizeRelH>
-            <wp14:sizeRelV relativeFrom="page">
-              <wp14:pctHeight>0</wp14:pctHeight>
-            </wp14:sizeRelV>
-          </wp:anchor>
+          </wp:inline>
         </w:drawing>
       </w:r>
     </w:p>
     <w:p>
       <w:pPr>
-        <w:tabs>
-          <w:tab w:val="left" w:pos="2040"/>
-        </w:tabs>
+        <w:pStyle w:val="Heading1"/>
+        <w:rPr>
+          <w:noProof/>
+        </w:rPr>
       </w:pPr>
       <w:r>
-        <w:tab/>
+        <w:rPr>
+          <w:noProof/>
+        </w:rPr>
+        <w:drawing>
+          <wp:inline distT="0" distB="0" distL="0" distR="0" wp14:anchorId="783836EC" wp14:editId="70079959">
+            <wp:extent cx="4706381" cy="3410618"/>
+            <wp:effectExtent l="0" t="0" r="0" b="0"/>
+            <wp:docPr id="8" name="Picture 8"/>
+            <wp:cNvGraphicFramePr>
+              <a:graphicFrameLocks xmlns:a="http://schemas.openxmlformats.org/drawingml/2006/main" noChangeAspect="1"/>
+            </wp:cNvGraphicFramePr>
+            <a:graphic xmlns:a="http://schemas.openxmlformats.org/drawingml/2006/main">
+              <a:graphicData uri="http://schemas.openxmlformats.org/drawingml/2006/picture">
+                <pic:pic xmlns:pic="http://schemas.openxmlformats.org/drawingml/2006/picture">
+                  <pic:nvPicPr>
+                    <pic:cNvPr id="8" name="Picture 8"/>
+                    <pic:cNvPicPr/>
+                  </pic:nvPicPr>
+                  <pic:blipFill>
+                    <a:blip r:embed="rId12">
+                      <a:extLst>
+                        <a:ext uri="{28A0092B-C50C-407E-A947-70E740481C1C}">
+                          <a14:useLocalDpi xmlns:a14="http://schemas.microsoft.com/office/drawing/2010/main" val="0"/>
+                        </a:ext>
+                      </a:extLst>
+                    </a:blip>
+                    <a:stretch>
+                      <a:fillRect/>
+                    </a:stretch>
+                  </pic:blipFill>
+                  <pic:spPr>
+                    <a:xfrm>
+                      <a:off x="0" y="0"/>
+                      <a:ext cx="4749354" cy="3441759"/>
+                    </a:xfrm>
+                    <a:prstGeom prst="rect">
+                      <a:avLst/>
+                    </a:prstGeom>
+                  </pic:spPr>
+                </pic:pic>
+              </a:graphicData>
+            </a:graphic>
+          </wp:inline>
+        </w:drawing>
       </w:r>
     </w:p>
     <w:sectPr>

</xml_diff>